<commit_message>
Exercício 1 adicionado -semicompleto
</commit_message>
<xml_diff>
--- a/Report.docx
+++ b/Report.docx
@@ -509,7 +509,7 @@
                 <v:stroke joinstyle="miter"/>
                 <v:path gradientshapeok="t" o:connecttype="rect"/>
               </v:shapetype>
-              <v:shape id="Text Box 154" o:spid="_x0000_s1026" type="#_x0000_t202" style="position:absolute;margin-left:17.55pt;margin-top:216.05pt;width:8in;height:286.5pt;z-index:251665408;visibility:visible;mso-wrap-style:square;mso-width-percent:941;mso-height-percent:363;mso-wrap-distance-left:9pt;mso-wrap-distance-top:0;mso-wrap-distance-right:9pt;mso-wrap-distance-bottom:0;mso-position-horizontal:absolute;mso-position-horizontal-relative:page;mso-position-vertical:absolute;mso-position-vertical-relative:page;mso-width-percent:941;mso-height-percent:363;mso-width-relative:page;mso-height-relative:page;v-text-anchor:bottom" o:gfxdata="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" filled="f" stroked="f" strokeweight=".5pt">
+              <v:shape id="Text Box 154" o:spid="_x0000_s1026" type="#_x0000_t202" style="position:absolute;margin-left:17.55pt;margin-top:216.05pt;width:8in;height:286.5pt;z-index:251665408;visibility:visible;mso-wrap-style:square;mso-width-percent:941;mso-height-percent:363;mso-wrap-distance-left:9pt;mso-wrap-distance-top:0;mso-wrap-distance-right:9pt;mso-wrap-distance-bottom:0;mso-position-horizontal:absolute;mso-position-horizontal-relative:page;mso-position-vertical:absolute;mso-position-vertical-relative:page;mso-width-percent:941;mso-height-percent:363;mso-width-relative:page;mso-height-relative:page;v-text-anchor:bottom" o:gfxdata="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" filled="f" stroked="f" strokeweight=".5pt">
                 <v:textbox inset="126pt,0,54pt,0">
                   <w:txbxContent>
                     <w:p>
@@ -838,7 +838,7 @@
           </mc:Choice>
           <mc:Fallback>
             <w:pict>
-              <v:shape id="Text Box 152" o:spid="_x0000_s1027" type="#_x0000_t202" style="position:absolute;margin-left:0;margin-top:688.45pt;width:577.65pt;height:1in;z-index:251666432;visibility:visible;mso-wrap-style:square;mso-width-percent:0;mso-height-percent:92;mso-wrap-distance-left:9pt;mso-wrap-distance-top:0;mso-wrap-distance-right:9pt;mso-wrap-distance-bottom:0;mso-position-horizontal:absolute;mso-position-horizontal-relative:page;mso-position-vertical:absolute;mso-position-vertical-relative:page;mso-width-percent:0;mso-height-percent:92;mso-width-relative:page;mso-height-relative:page;v-text-anchor:bottom" o:gfxdata="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" filled="f" stroked="f" strokeweight=".5pt">
+              <v:shape id="Text Box 152" o:spid="_x0000_s1027" type="#_x0000_t202" style="position:absolute;margin-left:0;margin-top:688.45pt;width:577.65pt;height:1in;z-index:251666432;visibility:visible;mso-wrap-style:square;mso-width-percent:0;mso-height-percent:92;mso-wrap-distance-left:9pt;mso-wrap-distance-top:0;mso-wrap-distance-right:9pt;mso-wrap-distance-bottom:0;mso-position-horizontal:absolute;mso-position-horizontal-relative:page;mso-position-vertical:absolute;mso-position-vertical-relative:page;mso-width-percent:0;mso-height-percent:92;mso-width-relative:page;mso-height-relative:page;v-text-anchor:bottom" o:gfxdata="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" filled="f" stroked="f" strokeweight=".5pt">
                 <v:textbox inset="126pt,0,54pt,0">
                   <w:txbxContent>
                     <w:sdt>
@@ -964,6 +964,2132 @@
         <w:rPr>
           <w:rFonts w:ascii="Arial" w:hAnsi="Arial" w:cs="Arial"/>
           <w:b/>
+        </w:rPr>
+      </w:pPr>
+    </w:p>
+    <w:p>
+      <w:pPr>
+        <w:jc w:val="center"/>
+        <w:rPr>
+          <w:rFonts w:ascii="Arial" w:hAnsi="Arial" w:cs="Arial"/>
+          <w:b/>
+          <w:sz w:val="32"/>
+        </w:rPr>
+      </w:pPr>
+      <w:r>
+        <w:rPr>
+          <w:rFonts w:ascii="Arial" w:hAnsi="Arial" w:cs="Arial"/>
+          <w:b/>
+          <w:sz w:val="32"/>
+        </w:rPr>
+        <w:lastRenderedPageBreak/>
+        <w:t>Questão 1</w:t>
+      </w:r>
+    </w:p>
+    <w:p>
+      <w:pPr>
+        <w:rPr>
+          <w:rFonts w:cstheme="minorHAnsi"/>
+          <w:b/>
+          <w:sz w:val="26"/>
+          <w:szCs w:val="26"/>
+        </w:rPr>
+      </w:pPr>
+      <w:r>
+        <w:rPr>
+          <w:rFonts w:cstheme="minorHAnsi"/>
+          <w:b/>
+          <w:sz w:val="26"/>
+          <w:szCs w:val="26"/>
+        </w:rPr>
+        <w:t xml:space="preserve">Modelo </w:t>
+      </w:r>
+      <w:proofErr w:type="spellStart"/>
+      <w:r>
+        <w:rPr>
+          <w:rFonts w:cstheme="minorHAnsi"/>
+          <w:b/>
+          <w:sz w:val="26"/>
+          <w:szCs w:val="26"/>
+        </w:rPr>
+        <w:t>Primal</w:t>
+      </w:r>
+      <w:proofErr w:type="spellEnd"/>
+    </w:p>
+    <w:p>
+      <w:pPr>
+        <w:rPr>
+          <w:rFonts w:cstheme="minorHAnsi"/>
+          <w:b/>
+          <w:sz w:val="26"/>
+          <w:szCs w:val="26"/>
+        </w:rPr>
+      </w:pPr>
+    </w:p>
+    <w:p>
+      <w:pPr>
+        <w:rPr>
+          <w:rFonts w:cstheme="minorHAnsi"/>
+          <w:b/>
+          <w:sz w:val="24"/>
+          <w:szCs w:val="24"/>
+        </w:rPr>
+      </w:pPr>
+      <w:r>
+        <w:rPr>
+          <w:rFonts w:cstheme="minorHAnsi"/>
+          <w:b/>
+          <w:sz w:val="24"/>
+          <w:szCs w:val="24"/>
+        </w:rPr>
+        <w:t>Parâmetros:</w:t>
+      </w:r>
+    </w:p>
+    <w:p>
+      <w:pPr>
+        <w:rPr>
+          <w:rFonts w:cstheme="minorHAnsi"/>
+          <w:sz w:val="24"/>
+          <w:szCs w:val="24"/>
+        </w:rPr>
+      </w:pPr>
+      <w:r>
+        <w:rPr>
+          <w:rFonts w:cstheme="minorHAnsi"/>
+          <w:sz w:val="24"/>
+          <w:szCs w:val="24"/>
+        </w:rPr>
+        <w:t xml:space="preserve">n- </w:t>
+      </w:r>
+      <w:proofErr w:type="gramStart"/>
+      <w:r>
+        <w:rPr>
+          <w:rFonts w:cstheme="minorHAnsi"/>
+          <w:sz w:val="24"/>
+          <w:szCs w:val="24"/>
+        </w:rPr>
+        <w:t>n</w:t>
+      </w:r>
+      <w:r>
+        <w:rPr>
+          <w:rFonts w:cstheme="minorHAnsi"/>
+          <w:sz w:val="24"/>
+          <w:szCs w:val="24"/>
+        </w:rPr>
+        <w:t>úmero</w:t>
+      </w:r>
+      <w:proofErr w:type="gramEnd"/>
+      <w:r>
+        <w:rPr>
+          <w:rFonts w:cstheme="minorHAnsi"/>
+          <w:sz w:val="24"/>
+          <w:szCs w:val="24"/>
+        </w:rPr>
+        <w:t xml:space="preserve"> de nodos na rede</w:t>
+      </w:r>
+    </w:p>
+    <w:p>
+      <w:pPr>
+        <w:rPr>
+          <w:rFonts w:eastAsiaTheme="minorEastAsia" w:cstheme="minorHAnsi"/>
+          <w:sz w:val="24"/>
+        </w:rPr>
+      </w:pPr>
+      <m:oMath>
+        <m:sSub>
+          <m:sSubPr>
+            <m:ctrlPr>
+              <w:rPr>
+                <w:rFonts w:ascii="Cambria Math" w:hAnsi="Cambria Math" w:cstheme="minorHAnsi"/>
+                <w:sz w:val="24"/>
+                <w:szCs w:val="24"/>
+              </w:rPr>
+            </m:ctrlPr>
+          </m:sSubPr>
+          <m:e>
+            <m:r>
+              <m:rPr>
+                <m:sty m:val="p"/>
+              </m:rPr>
+              <w:rPr>
+                <w:rFonts w:ascii="Cambria Math" w:hAnsi="Cambria Math" w:cstheme="minorHAnsi"/>
+                <w:sz w:val="24"/>
+                <w:szCs w:val="24"/>
+              </w:rPr>
+              <m:t>c</m:t>
+            </m:r>
+          </m:e>
+          <m:sub>
+            <m:r>
+              <m:rPr>
+                <m:sty m:val="p"/>
+              </m:rPr>
+              <w:rPr>
+                <w:rFonts w:ascii="Cambria Math" w:hAnsi="Cambria Math" w:cstheme="minorHAnsi"/>
+                <w:sz w:val="24"/>
+                <w:szCs w:val="24"/>
+              </w:rPr>
+              <m:t>ij</m:t>
+            </m:r>
+          </m:sub>
+        </m:sSub>
+      </m:oMath>
+      <w:r>
+        <w:rPr>
+          <w:rFonts w:eastAsiaTheme="minorEastAsia" w:cstheme="minorHAnsi"/>
+          <w:sz w:val="24"/>
+          <w:szCs w:val="24"/>
+        </w:rPr>
+        <w:t xml:space="preserve"> – </w:t>
+      </w:r>
+      <w:proofErr w:type="gramStart"/>
+      <w:r>
+        <w:rPr>
+          <w:rFonts w:eastAsiaTheme="minorEastAsia" w:cstheme="minorHAnsi"/>
+          <w:sz w:val="24"/>
+          <w:szCs w:val="24"/>
+        </w:rPr>
+        <w:t>tempo</w:t>
+      </w:r>
+      <w:proofErr w:type="gramEnd"/>
+      <w:r>
+        <w:rPr>
+          <w:rFonts w:eastAsiaTheme="minorEastAsia" w:cstheme="minorHAnsi"/>
+          <w:sz w:val="24"/>
+          <w:szCs w:val="24"/>
+        </w:rPr>
+        <w:t xml:space="preserve"> de propagação entre os nodos ij, </w:t>
+      </w:r>
+      <m:oMath>
+        <m:r>
+          <m:rPr>
+            <m:sty m:val="p"/>
+          </m:rPr>
+          <w:rPr>
+            <w:rFonts w:ascii="Cambria Math" w:hAnsi="Cambria Math" w:cstheme="minorHAnsi"/>
+            <w:sz w:val="24"/>
+          </w:rPr>
+          <m:t>∀ i,j∈</m:t>
+        </m:r>
+        <m:d>
+          <m:dPr>
+            <m:begChr m:val="["/>
+            <m:endChr m:val="]"/>
+            <m:ctrlPr>
+              <w:rPr>
+                <w:rFonts w:ascii="Cambria Math" w:hAnsi="Cambria Math" w:cstheme="minorHAnsi"/>
+                <w:sz w:val="24"/>
+              </w:rPr>
+            </m:ctrlPr>
+          </m:dPr>
+          <m:e>
+            <m:r>
+              <m:rPr>
+                <m:sty m:val="p"/>
+              </m:rPr>
+              <w:rPr>
+                <w:rFonts w:ascii="Cambria Math" w:hAnsi="Cambria Math" w:cstheme="minorHAnsi"/>
+                <w:sz w:val="24"/>
+              </w:rPr>
+              <m:t>1,..,n</m:t>
+            </m:r>
+          </m:e>
+        </m:d>
+      </m:oMath>
+    </w:p>
+    <w:p>
+      <w:pPr>
+        <w:rPr>
+          <w:rFonts w:eastAsiaTheme="minorEastAsia" w:cstheme="minorHAnsi"/>
+          <w:sz w:val="24"/>
+          <w:szCs w:val="24"/>
+        </w:rPr>
+      </w:pPr>
+      <w:r>
+        <w:rPr>
+          <w:rFonts w:eastAsiaTheme="minorEastAsia" w:cstheme="minorHAnsi"/>
+          <w:sz w:val="24"/>
+          <w:szCs w:val="24"/>
+        </w:rPr>
+        <w:t xml:space="preserve">o – </w:t>
+      </w:r>
+      <w:proofErr w:type="gramStart"/>
+      <w:r>
+        <w:rPr>
+          <w:rFonts w:eastAsiaTheme="minorEastAsia" w:cstheme="minorHAnsi"/>
+          <w:sz w:val="24"/>
+          <w:szCs w:val="24"/>
+        </w:rPr>
+        <w:t>nodo</w:t>
+      </w:r>
+      <w:proofErr w:type="gramEnd"/>
+      <w:r>
+        <w:rPr>
+          <w:rFonts w:eastAsiaTheme="minorEastAsia" w:cstheme="minorHAnsi"/>
+          <w:sz w:val="24"/>
+          <w:szCs w:val="24"/>
+        </w:rPr>
+        <w:t xml:space="preserve"> de origem</w:t>
+      </w:r>
+    </w:p>
+    <w:p>
+      <w:pPr>
+        <w:rPr>
+          <w:rFonts w:eastAsiaTheme="minorEastAsia" w:cstheme="minorHAnsi"/>
+          <w:sz w:val="24"/>
+          <w:szCs w:val="24"/>
+        </w:rPr>
+      </w:pPr>
+    </w:p>
+    <w:p>
+      <w:pPr>
+        <w:rPr>
+          <w:rFonts w:eastAsiaTheme="minorEastAsia" w:cstheme="minorHAnsi"/>
+          <w:b/>
+          <w:sz w:val="24"/>
+          <w:szCs w:val="24"/>
+        </w:rPr>
+      </w:pPr>
+      <w:r>
+        <w:rPr>
+          <w:rFonts w:eastAsiaTheme="minorEastAsia" w:cstheme="minorHAnsi"/>
+          <w:b/>
+          <w:sz w:val="24"/>
+          <w:szCs w:val="24"/>
+        </w:rPr>
+        <w:t>Variáveis de decisão:</w:t>
+      </w:r>
+    </w:p>
+    <w:p>
+      <w:pPr>
+        <w:rPr>
+          <w:rFonts w:cstheme="minorHAnsi"/>
+          <w:sz w:val="24"/>
+          <w:szCs w:val="24"/>
+        </w:rPr>
+      </w:pPr>
+      <m:oMathPara>
+        <m:oMathParaPr>
+          <m:jc m:val="left"/>
+        </m:oMathParaPr>
+        <m:oMath>
+          <m:sSub>
+            <m:sSubPr>
+              <m:ctrlPr>
+                <w:rPr>
+                  <w:rFonts w:ascii="Cambria Math" w:hAnsi="Cambria Math" w:cstheme="minorHAnsi"/>
+                  <w:sz w:val="24"/>
+                  <w:szCs w:val="24"/>
+                </w:rPr>
+              </m:ctrlPr>
+            </m:sSubPr>
+            <m:e>
+              <m:r>
+                <m:rPr>
+                  <m:sty m:val="p"/>
+                </m:rPr>
+                <w:rPr>
+                  <w:rFonts w:ascii="Cambria Math" w:hAnsi="Cambria Math" w:cstheme="minorHAnsi"/>
+                  <w:sz w:val="24"/>
+                  <w:szCs w:val="24"/>
+                </w:rPr>
+                <m:t>x</m:t>
+              </m:r>
+            </m:e>
+            <m:sub>
+              <m:r>
+                <m:rPr>
+                  <m:sty m:val="p"/>
+                </m:rPr>
+                <w:rPr>
+                  <w:rFonts w:ascii="Cambria Math" w:hAnsi="Cambria Math" w:cstheme="minorHAnsi"/>
+                  <w:sz w:val="24"/>
+                  <w:szCs w:val="24"/>
+                </w:rPr>
+                <m:t>ij</m:t>
+              </m:r>
+            </m:sub>
+          </m:sSub>
+          <m:r>
+            <m:rPr>
+              <m:sty m:val="p"/>
+            </m:rPr>
+            <w:rPr>
+              <w:rFonts w:ascii="Cambria Math" w:hAnsi="Cambria Math" w:cstheme="minorHAnsi"/>
+              <w:sz w:val="24"/>
+              <w:szCs w:val="24"/>
+            </w:rPr>
+            <m:t xml:space="preserve">-número de caminhos que passam no arco entre i e j ,  </m:t>
+          </m:r>
+          <m:r>
+            <m:rPr>
+              <m:sty m:val="p"/>
+            </m:rPr>
+            <w:rPr>
+              <w:rFonts w:ascii="Cambria Math" w:hAnsi="Cambria Math" w:cstheme="minorHAnsi"/>
+              <w:sz w:val="24"/>
+            </w:rPr>
+            <m:t>i,j∈</m:t>
+          </m:r>
+          <m:d>
+            <m:dPr>
+              <m:begChr m:val="["/>
+              <m:endChr m:val="]"/>
+              <m:ctrlPr>
+                <w:rPr>
+                  <w:rFonts w:ascii="Cambria Math" w:hAnsi="Cambria Math" w:cstheme="minorHAnsi"/>
+                  <w:sz w:val="24"/>
+                </w:rPr>
+              </m:ctrlPr>
+            </m:dPr>
+            <m:e>
+              <m:r>
+                <m:rPr>
+                  <m:sty m:val="p"/>
+                </m:rPr>
+                <w:rPr>
+                  <w:rFonts w:ascii="Cambria Math" w:hAnsi="Cambria Math" w:cstheme="minorHAnsi"/>
+                  <w:sz w:val="24"/>
+                </w:rPr>
+                <m:t>1,..,n</m:t>
+              </m:r>
+            </m:e>
+          </m:d>
+        </m:oMath>
+      </m:oMathPara>
+    </w:p>
+    <w:p>
+      <w:pPr>
+        <w:rPr>
+          <w:rFonts w:cstheme="minorHAnsi"/>
+          <w:b/>
+          <w:sz w:val="24"/>
+          <w:szCs w:val="24"/>
+        </w:rPr>
+      </w:pPr>
+    </w:p>
+    <w:p>
+      <w:pPr>
+        <w:rPr>
+          <w:rFonts w:cstheme="minorHAnsi"/>
+          <w:b/>
+          <w:sz w:val="24"/>
+          <w:szCs w:val="24"/>
+        </w:rPr>
+      </w:pPr>
+      <w:r>
+        <w:rPr>
+          <w:rFonts w:cstheme="minorHAnsi"/>
+          <w:b/>
+          <w:sz w:val="24"/>
+          <w:szCs w:val="24"/>
+        </w:rPr>
+        <w:t>Função objetivo:</w:t>
+      </w:r>
+    </w:p>
+    <w:p>
+      <w:pPr>
+        <w:rPr>
+          <w:rFonts w:cstheme="minorHAnsi"/>
+          <w:sz w:val="24"/>
+          <w:szCs w:val="24"/>
+        </w:rPr>
+      </w:pPr>
+      <m:oMathPara>
+        <m:oMathParaPr>
+          <m:jc m:val="left"/>
+        </m:oMathParaPr>
+        <m:oMath>
+          <m:r>
+            <m:rPr>
+              <m:sty m:val="p"/>
+            </m:rPr>
+            <w:rPr>
+              <w:rFonts w:ascii="Cambria Math" w:hAnsi="Cambria Math" w:cstheme="minorHAnsi"/>
+              <w:sz w:val="24"/>
+              <w:szCs w:val="24"/>
+            </w:rPr>
+            <m:t xml:space="preserve">Min Z= </m:t>
+          </m:r>
+          <m:nary>
+            <m:naryPr>
+              <m:chr m:val="∑"/>
+              <m:limLoc m:val="undOvr"/>
+              <m:ctrlPr>
+                <w:rPr>
+                  <w:rFonts w:ascii="Cambria Math" w:hAnsi="Cambria Math" w:cstheme="minorHAnsi"/>
+                  <w:sz w:val="24"/>
+                  <w:szCs w:val="24"/>
+                </w:rPr>
+              </m:ctrlPr>
+            </m:naryPr>
+            <m:sub>
+              <m:r>
+                <w:rPr>
+                  <w:rFonts w:ascii="Cambria Math" w:hAnsi="Cambria Math" w:cstheme="minorHAnsi"/>
+                  <w:sz w:val="24"/>
+                  <w:szCs w:val="24"/>
+                </w:rPr>
+                <m:t>i=1</m:t>
+              </m:r>
+            </m:sub>
+            <m:sup>
+              <m:r>
+                <w:rPr>
+                  <w:rFonts w:ascii="Cambria Math" w:hAnsi="Cambria Math" w:cstheme="minorHAnsi"/>
+                  <w:sz w:val="24"/>
+                  <w:szCs w:val="24"/>
+                </w:rPr>
+                <m:t>n</m:t>
+              </m:r>
+            </m:sup>
+            <m:e>
+              <m:nary>
+                <m:naryPr>
+                  <m:chr m:val="∑"/>
+                  <m:limLoc m:val="undOvr"/>
+                  <m:ctrlPr>
+                    <w:rPr>
+                      <w:rFonts w:ascii="Cambria Math" w:hAnsi="Cambria Math" w:cstheme="minorHAnsi"/>
+                      <w:i/>
+                      <w:sz w:val="24"/>
+                      <w:szCs w:val="24"/>
+                    </w:rPr>
+                  </m:ctrlPr>
+                </m:naryPr>
+                <m:sub>
+                  <m:r>
+                    <w:rPr>
+                      <w:rFonts w:ascii="Cambria Math" w:hAnsi="Cambria Math" w:cstheme="minorHAnsi"/>
+                      <w:sz w:val="24"/>
+                      <w:szCs w:val="24"/>
+                    </w:rPr>
+                    <m:t>j=1</m:t>
+                  </m:r>
+                </m:sub>
+                <m:sup>
+                  <m:r>
+                    <w:rPr>
+                      <w:rFonts w:ascii="Cambria Math" w:hAnsi="Cambria Math" w:cstheme="minorHAnsi"/>
+                      <w:sz w:val="24"/>
+                      <w:szCs w:val="24"/>
+                    </w:rPr>
+                    <m:t>n</m:t>
+                  </m:r>
+                </m:sup>
+                <m:e>
+                  <m:sSub>
+                    <m:sSubPr>
+                      <m:ctrlPr>
+                        <w:rPr>
+                          <w:rFonts w:ascii="Cambria Math" w:hAnsi="Cambria Math" w:cstheme="minorHAnsi"/>
+                          <w:i/>
+                          <w:sz w:val="24"/>
+                          <w:szCs w:val="24"/>
+                        </w:rPr>
+                      </m:ctrlPr>
+                    </m:sSubPr>
+                    <m:e>
+                      <m:r>
+                        <w:rPr>
+                          <w:rFonts w:ascii="Cambria Math" w:hAnsi="Cambria Math" w:cstheme="minorHAnsi"/>
+                          <w:sz w:val="24"/>
+                          <w:szCs w:val="24"/>
+                        </w:rPr>
+                        <m:t>x</m:t>
+                      </m:r>
+                    </m:e>
+                    <m:sub>
+                      <m:r>
+                        <w:rPr>
+                          <w:rFonts w:ascii="Cambria Math" w:hAnsi="Cambria Math" w:cstheme="minorHAnsi"/>
+                          <w:sz w:val="24"/>
+                          <w:szCs w:val="24"/>
+                        </w:rPr>
+                        <m:t>ij</m:t>
+                      </m:r>
+                    </m:sub>
+                  </m:sSub>
+                  <m:r>
+                    <w:rPr>
+                      <w:rFonts w:ascii="Cambria Math" w:hAnsi="Cambria Math" w:cstheme="minorHAnsi"/>
+                      <w:sz w:val="24"/>
+                      <w:szCs w:val="24"/>
+                    </w:rPr>
+                    <m:t>×</m:t>
+                  </m:r>
+                  <m:sSub>
+                    <m:sSubPr>
+                      <m:ctrlPr>
+                        <w:rPr>
+                          <w:rFonts w:ascii="Cambria Math" w:hAnsi="Cambria Math" w:cstheme="minorHAnsi"/>
+                          <w:i/>
+                          <w:sz w:val="24"/>
+                          <w:szCs w:val="24"/>
+                        </w:rPr>
+                      </m:ctrlPr>
+                    </m:sSubPr>
+                    <m:e>
+                      <m:r>
+                        <w:rPr>
+                          <w:rFonts w:ascii="Cambria Math" w:hAnsi="Cambria Math" w:cstheme="minorHAnsi"/>
+                          <w:sz w:val="24"/>
+                          <w:szCs w:val="24"/>
+                        </w:rPr>
+                        <m:t>c</m:t>
+                      </m:r>
+                    </m:e>
+                    <m:sub>
+                      <m:r>
+                        <w:rPr>
+                          <w:rFonts w:ascii="Cambria Math" w:hAnsi="Cambria Math" w:cstheme="minorHAnsi"/>
+                          <w:sz w:val="24"/>
+                          <w:szCs w:val="24"/>
+                        </w:rPr>
+                        <m:t>ij</m:t>
+                      </m:r>
+                    </m:sub>
+                  </m:sSub>
+                </m:e>
+              </m:nary>
+            </m:e>
+          </m:nary>
+        </m:oMath>
+      </m:oMathPara>
+    </w:p>
+    <w:p>
+      <w:pPr>
+        <w:rPr>
+          <w:rFonts w:cstheme="minorHAnsi"/>
+          <w:b/>
+          <w:sz w:val="24"/>
+          <w:szCs w:val="24"/>
+        </w:rPr>
+      </w:pPr>
+    </w:p>
+    <w:p>
+      <w:pPr>
+        <w:rPr>
+          <w:rFonts w:cstheme="minorHAnsi"/>
+          <w:b/>
+          <w:sz w:val="24"/>
+          <w:szCs w:val="24"/>
+        </w:rPr>
+      </w:pPr>
+      <w:r>
+        <w:rPr>
+          <w:rFonts w:cstheme="minorHAnsi"/>
+          <w:b/>
+          <w:sz w:val="24"/>
+          <w:szCs w:val="24"/>
+        </w:rPr>
+        <w:t>Sujeito a:</w:t>
+      </w:r>
+    </w:p>
+    <w:p>
+      <w:pPr>
+        <w:rPr>
+          <w:rFonts w:cstheme="minorHAnsi"/>
+          <w:b/>
+          <w:sz w:val="24"/>
+          <w:szCs w:val="24"/>
+        </w:rPr>
+      </w:pPr>
+      <m:oMath>
+        <m:r>
+          <w:rPr>
+            <w:rFonts w:ascii="Cambria Math" w:hAnsi="Cambria Math" w:cstheme="minorHAnsi"/>
+            <w:sz w:val="24"/>
+          </w:rPr>
+          <m:t xml:space="preserve">a) </m:t>
+        </m:r>
+        <m:nary>
+          <m:naryPr>
+            <m:chr m:val="∑"/>
+            <m:limLoc m:val="undOvr"/>
+            <m:ctrlPr>
+              <w:rPr>
+                <w:rFonts w:ascii="Cambria Math" w:hAnsi="Cambria Math" w:cstheme="minorHAnsi"/>
+                <w:sz w:val="24"/>
+              </w:rPr>
+            </m:ctrlPr>
+          </m:naryPr>
+          <m:sub>
+            <m:r>
+              <w:rPr>
+                <w:rFonts w:ascii="Cambria Math" w:hAnsi="Cambria Math" w:cstheme="minorHAnsi"/>
+                <w:sz w:val="24"/>
+              </w:rPr>
+              <m:t>i=1</m:t>
+            </m:r>
+          </m:sub>
+          <m:sup>
+            <m:r>
+              <w:rPr>
+                <w:rFonts w:ascii="Cambria Math" w:hAnsi="Cambria Math" w:cstheme="minorHAnsi"/>
+                <w:sz w:val="24"/>
+              </w:rPr>
+              <m:t>n</m:t>
+            </m:r>
+          </m:sup>
+          <m:e>
+            <m:sSub>
+              <m:sSubPr>
+                <m:ctrlPr>
+                  <w:rPr>
+                    <w:rFonts w:ascii="Cambria Math" w:hAnsi="Cambria Math" w:cstheme="minorHAnsi"/>
+                    <w:i/>
+                    <w:sz w:val="24"/>
+                  </w:rPr>
+                </m:ctrlPr>
+              </m:sSubPr>
+              <m:e>
+                <m:r>
+                  <w:rPr>
+                    <w:rFonts w:ascii="Cambria Math" w:hAnsi="Cambria Math" w:cstheme="minorHAnsi"/>
+                    <w:sz w:val="24"/>
+                  </w:rPr>
+                  <m:t>x</m:t>
+                </m:r>
+              </m:e>
+              <m:sub>
+                <m:r>
+                  <w:rPr>
+                    <w:rFonts w:ascii="Cambria Math" w:hAnsi="Cambria Math" w:cstheme="minorHAnsi"/>
+                    <w:sz w:val="24"/>
+                  </w:rPr>
+                  <m:t>oi</m:t>
+                </m:r>
+              </m:sub>
+            </m:sSub>
+            <m:r>
+              <w:rPr>
+                <w:rFonts w:ascii="Cambria Math" w:hAnsi="Cambria Math" w:cstheme="minorHAnsi"/>
+                <w:sz w:val="24"/>
+              </w:rPr>
+              <m:t>=n-1</m:t>
+            </m:r>
+          </m:e>
+        </m:nary>
+        <m:r>
+          <m:rPr>
+            <m:sty m:val="p"/>
+          </m:rPr>
+          <w:rPr>
+            <w:rFonts w:ascii="Cambria Math" w:hAnsi="Cambria Math" w:cstheme="minorHAnsi"/>
+            <w:sz w:val="24"/>
+          </w:rPr>
+          <m:t xml:space="preserve"> </m:t>
+        </m:r>
+      </m:oMath>
+      <w:r>
+        <w:rPr>
+          <w:rFonts w:eastAsiaTheme="minorEastAsia" w:cstheme="minorHAnsi"/>
+          <w:sz w:val="24"/>
+        </w:rPr>
+        <w:t xml:space="preserve"> </w:t>
+      </w:r>
+    </w:p>
+    <w:p>
+      <w:pPr>
+        <w:rPr>
+          <w:rFonts w:cstheme="minorHAnsi"/>
+          <w:b/>
+          <w:sz w:val="36"/>
+        </w:rPr>
+      </w:pPr>
+      <m:oMathPara>
+        <m:oMathParaPr>
+          <m:jc m:val="left"/>
+        </m:oMathParaPr>
+        <m:oMath>
+          <m:r>
+            <w:rPr>
+              <w:rFonts w:ascii="Cambria Math" w:hAnsi="Cambria Math" w:cstheme="minorHAnsi"/>
+              <w:sz w:val="24"/>
+            </w:rPr>
+            <m:t>b)</m:t>
+          </m:r>
+          <m:nary>
+            <m:naryPr>
+              <m:chr m:val="∑"/>
+              <m:limLoc m:val="undOvr"/>
+              <m:ctrlPr>
+                <w:rPr>
+                  <w:rFonts w:ascii="Cambria Math" w:hAnsi="Cambria Math" w:cstheme="minorHAnsi"/>
+                  <w:sz w:val="24"/>
+                </w:rPr>
+              </m:ctrlPr>
+            </m:naryPr>
+            <m:sub>
+              <m:r>
+                <w:rPr>
+                  <w:rFonts w:ascii="Cambria Math" w:hAnsi="Cambria Math" w:cstheme="minorHAnsi"/>
+                  <w:sz w:val="24"/>
+                </w:rPr>
+                <m:t>i=1</m:t>
+              </m:r>
+            </m:sub>
+            <m:sup>
+              <m:r>
+                <w:rPr>
+                  <w:rFonts w:ascii="Cambria Math" w:hAnsi="Cambria Math" w:cstheme="minorHAnsi"/>
+                  <w:sz w:val="24"/>
+                </w:rPr>
+                <m:t>n</m:t>
+              </m:r>
+            </m:sup>
+            <m:e>
+              <m:sSub>
+                <m:sSubPr>
+                  <m:ctrlPr>
+                    <w:rPr>
+                      <w:rFonts w:ascii="Cambria Math" w:hAnsi="Cambria Math" w:cstheme="minorHAnsi"/>
+                      <w:sz w:val="24"/>
+                    </w:rPr>
+                  </m:ctrlPr>
+                </m:sSubPr>
+                <m:e>
+                  <m:r>
+                    <m:rPr>
+                      <m:sty m:val="p"/>
+                    </m:rPr>
+                    <w:rPr>
+                      <w:rFonts w:ascii="Cambria Math" w:hAnsi="Cambria Math" w:cstheme="minorHAnsi"/>
+                      <w:sz w:val="24"/>
+                    </w:rPr>
+                    <m:t>x</m:t>
+                  </m:r>
+                </m:e>
+                <m:sub>
+                  <m:r>
+                    <w:rPr>
+                      <w:rFonts w:ascii="Cambria Math" w:hAnsi="Cambria Math" w:cstheme="minorHAnsi"/>
+                      <w:sz w:val="24"/>
+                    </w:rPr>
+                    <m:t>ij</m:t>
+                  </m:r>
+                </m:sub>
+              </m:sSub>
+              <m:r>
+                <m:rPr>
+                  <m:sty m:val="p"/>
+                </m:rPr>
+                <w:rPr>
+                  <w:rFonts w:ascii="Cambria Math" w:hAnsi="Cambria Math" w:cstheme="minorHAnsi"/>
+                  <w:sz w:val="24"/>
+                </w:rPr>
+                <m:t>=</m:t>
+              </m:r>
+              <m:nary>
+                <m:naryPr>
+                  <m:chr m:val="∑"/>
+                  <m:limLoc m:val="undOvr"/>
+                  <m:ctrlPr>
+                    <w:rPr>
+                      <w:rFonts w:ascii="Cambria Math" w:hAnsi="Cambria Math" w:cstheme="minorHAnsi"/>
+                      <w:sz w:val="24"/>
+                    </w:rPr>
+                  </m:ctrlPr>
+                </m:naryPr>
+                <m:sub>
+                  <m:r>
+                    <w:rPr>
+                      <w:rFonts w:ascii="Cambria Math" w:hAnsi="Cambria Math" w:cstheme="minorHAnsi"/>
+                      <w:sz w:val="24"/>
+                    </w:rPr>
+                    <m:t>i=1</m:t>
+                  </m:r>
+                </m:sub>
+                <m:sup>
+                  <m:r>
+                    <w:rPr>
+                      <w:rFonts w:ascii="Cambria Math" w:hAnsi="Cambria Math" w:cstheme="minorHAnsi"/>
+                      <w:sz w:val="24"/>
+                    </w:rPr>
+                    <m:t>n</m:t>
+                  </m:r>
+                </m:sup>
+                <m:e>
+                  <m:sSub>
+                    <m:sSubPr>
+                      <m:ctrlPr>
+                        <w:rPr>
+                          <w:rFonts w:ascii="Cambria Math" w:hAnsi="Cambria Math" w:cstheme="minorHAnsi"/>
+                          <w:i/>
+                          <w:sz w:val="24"/>
+                        </w:rPr>
+                      </m:ctrlPr>
+                    </m:sSubPr>
+                    <m:e>
+                      <m:r>
+                        <w:rPr>
+                          <w:rFonts w:ascii="Cambria Math" w:hAnsi="Cambria Math" w:cstheme="minorHAnsi"/>
+                          <w:sz w:val="24"/>
+                        </w:rPr>
+                        <m:t>x</m:t>
+                      </m:r>
+                    </m:e>
+                    <m:sub>
+                      <m:r>
+                        <w:rPr>
+                          <w:rFonts w:ascii="Cambria Math" w:hAnsi="Cambria Math" w:cstheme="minorHAnsi"/>
+                          <w:sz w:val="24"/>
+                        </w:rPr>
+                        <m:t>ji</m:t>
+                      </m:r>
+                    </m:sub>
+                  </m:sSub>
+                  <m:r>
+                    <w:rPr>
+                      <w:rFonts w:ascii="Cambria Math" w:hAnsi="Cambria Math" w:cstheme="minorHAnsi"/>
+                      <w:sz w:val="24"/>
+                    </w:rPr>
+                    <m:t xml:space="preserve">-1 , </m:t>
+                  </m:r>
+                  <m:r>
+                    <m:rPr>
+                      <m:sty m:val="p"/>
+                    </m:rPr>
+                    <w:rPr>
+                      <w:rFonts w:ascii="Cambria Math" w:hAnsi="Cambria Math" w:cstheme="minorHAnsi"/>
+                      <w:sz w:val="24"/>
+                    </w:rPr>
+                    <m:t>j∈</m:t>
+                  </m:r>
+                  <m:d>
+                    <m:dPr>
+                      <m:begChr m:val="["/>
+                      <m:endChr m:val="]"/>
+                      <m:ctrlPr>
+                        <w:rPr>
+                          <w:rFonts w:ascii="Cambria Math" w:hAnsi="Cambria Math" w:cstheme="minorHAnsi"/>
+                          <w:sz w:val="24"/>
+                        </w:rPr>
+                      </m:ctrlPr>
+                    </m:dPr>
+                    <m:e>
+                      <m:r>
+                        <m:rPr>
+                          <m:sty m:val="p"/>
+                        </m:rPr>
+                        <w:rPr>
+                          <w:rFonts w:ascii="Cambria Math" w:hAnsi="Cambria Math" w:cstheme="minorHAnsi"/>
+                          <w:sz w:val="24"/>
+                        </w:rPr>
+                        <m:t>1,..,n</m:t>
+                      </m:r>
+                    </m:e>
+                  </m:d>
+                </m:e>
+              </m:nary>
+            </m:e>
+          </m:nary>
+        </m:oMath>
+      </m:oMathPara>
+    </w:p>
+    <w:p>
+      <w:pPr>
+        <w:rPr>
+          <w:rFonts w:eastAsiaTheme="minorEastAsia" w:cstheme="minorHAnsi"/>
+          <w:sz w:val="24"/>
+        </w:rPr>
+      </w:pPr>
+      <m:oMath>
+        <m:r>
+          <w:rPr>
+            <w:rFonts w:ascii="Cambria Math" w:hAnsi="Cambria Math" w:cstheme="minorHAnsi"/>
+            <w:sz w:val="24"/>
+          </w:rPr>
+          <m:t xml:space="preserve">c) </m:t>
+        </m:r>
+        <m:sSub>
+          <m:sSubPr>
+            <m:ctrlPr>
+              <w:rPr>
+                <w:rFonts w:ascii="Cambria Math" w:hAnsi="Cambria Math" w:cstheme="minorHAnsi"/>
+                <w:sz w:val="24"/>
+              </w:rPr>
+            </m:ctrlPr>
+          </m:sSubPr>
+          <m:e>
+            <m:r>
+              <m:rPr>
+                <m:sty m:val="p"/>
+              </m:rPr>
+              <w:rPr>
+                <w:rFonts w:ascii="Cambria Math" w:hAnsi="Cambria Math" w:cstheme="minorHAnsi"/>
+                <w:sz w:val="24"/>
+              </w:rPr>
+              <m:t>x</m:t>
+            </m:r>
+          </m:e>
+          <m:sub>
+            <m:r>
+              <m:rPr>
+                <m:sty m:val="p"/>
+              </m:rPr>
+              <w:rPr>
+                <w:rFonts w:ascii="Cambria Math" w:hAnsi="Cambria Math" w:cstheme="minorHAnsi"/>
+                <w:sz w:val="24"/>
+              </w:rPr>
+              <m:t>ij</m:t>
+            </m:r>
+          </m:sub>
+        </m:sSub>
+        <m:r>
+          <m:rPr>
+            <m:sty m:val="p"/>
+          </m:rPr>
+          <w:rPr>
+            <w:rFonts w:ascii="Cambria Math" w:hAnsi="Cambria Math" w:cstheme="minorHAnsi"/>
+            <w:sz w:val="24"/>
+          </w:rPr>
+          <m:t xml:space="preserve">≥0, </m:t>
+        </m:r>
+      </m:oMath>
+      <w:r>
+        <w:rPr>
+          <w:rFonts w:eastAsiaTheme="minorEastAsia" w:cstheme="minorHAnsi"/>
+          <w:sz w:val="24"/>
+        </w:rPr>
+        <w:t xml:space="preserve"> </w:t>
+      </w:r>
+      <m:oMath>
+        <m:r>
+          <m:rPr>
+            <m:sty m:val="p"/>
+          </m:rPr>
+          <w:rPr>
+            <w:rFonts w:ascii="Cambria Math" w:hAnsi="Cambria Math" w:cstheme="minorHAnsi"/>
+            <w:sz w:val="24"/>
+          </w:rPr>
+          <m:t>∀ i,j∈</m:t>
+        </m:r>
+        <m:d>
+          <m:dPr>
+            <m:begChr m:val="["/>
+            <m:endChr m:val="]"/>
+            <m:ctrlPr>
+              <w:rPr>
+                <w:rFonts w:ascii="Cambria Math" w:hAnsi="Cambria Math" w:cstheme="minorHAnsi"/>
+                <w:sz w:val="24"/>
+              </w:rPr>
+            </m:ctrlPr>
+          </m:dPr>
+          <m:e>
+            <m:r>
+              <m:rPr>
+                <m:sty m:val="p"/>
+              </m:rPr>
+              <w:rPr>
+                <w:rFonts w:ascii="Cambria Math" w:hAnsi="Cambria Math" w:cstheme="minorHAnsi"/>
+                <w:sz w:val="24"/>
+              </w:rPr>
+              <m:t>1,..,n</m:t>
+            </m:r>
+          </m:e>
+        </m:d>
+      </m:oMath>
+    </w:p>
+    <w:p>
+      <w:pPr>
+        <w:spacing w:line="360" w:lineRule="auto"/>
+        <w:jc w:val="both"/>
+        <w:rPr>
+          <w:rFonts w:eastAsiaTheme="minorEastAsia" w:cstheme="minorHAnsi"/>
+          <w:sz w:val="24"/>
+        </w:rPr>
+      </w:pPr>
+    </w:p>
+    <w:p>
+      <w:pPr>
+        <w:rPr>
+          <w:rFonts w:eastAsia="Times New Roman" w:cstheme="minorHAnsi"/>
+          <w:sz w:val="24"/>
+          <w:szCs w:val="24"/>
+        </w:rPr>
+      </w:pPr>
+      <w:r>
+        <w:rPr>
+          <w:rFonts w:cstheme="minorHAnsi"/>
+          <w:b/>
+        </w:rPr>
+        <w:t>Função Objetivo:</w:t>
+      </w:r>
+      <w:r>
+        <w:rPr>
+          <w:rFonts w:cstheme="minorHAnsi"/>
+        </w:rPr>
+        <w:t xml:space="preserve"> o objetivo é minimizar a soma dos custos dos arcos que ligam os nodos.</w:t>
+      </w:r>
+    </w:p>
+    <w:p>
+      <w:pPr>
+        <w:spacing w:line="360" w:lineRule="auto"/>
+        <w:jc w:val="both"/>
+        <w:rPr>
+          <w:rFonts w:cstheme="minorHAnsi"/>
+          <w:b/>
+        </w:rPr>
+      </w:pPr>
+      <w:r>
+        <w:rPr>
+          <w:rFonts w:cstheme="minorHAnsi"/>
+          <w:b/>
+        </w:rPr>
+        <w:t>Restrições:</w:t>
+      </w:r>
+    </w:p>
+    <w:p>
+      <w:pPr>
+        <w:pStyle w:val="ListParagraph"/>
+        <w:numPr>
+          <w:ilvl w:val="0"/>
+          <w:numId w:val="4"/>
+        </w:numPr>
+        <w:spacing w:line="360" w:lineRule="auto"/>
+        <w:jc w:val="both"/>
+        <w:rPr>
+          <w:rFonts w:cstheme="minorHAnsi"/>
+        </w:rPr>
+      </w:pPr>
+      <w:r>
+        <w:rPr>
+          <w:rFonts w:cstheme="minorHAnsi"/>
+        </w:rPr>
+        <w:t>O número de caminhos a partir da origem é n-1</w:t>
+      </w:r>
+    </w:p>
+    <w:p>
+      <w:pPr>
+        <w:pStyle w:val="ListParagraph"/>
+        <w:numPr>
+          <w:ilvl w:val="0"/>
+          <w:numId w:val="4"/>
+        </w:numPr>
+        <w:spacing w:line="360" w:lineRule="auto"/>
+        <w:jc w:val="both"/>
+        <w:rPr>
+          <w:rFonts w:cstheme="minorHAnsi"/>
+        </w:rPr>
+      </w:pPr>
+      <w:r>
+        <w:rPr>
+          <w:rFonts w:cstheme="minorHAnsi"/>
+        </w:rPr>
+        <w:t xml:space="preserve">O número de caminhos que chegam até ao nodo j é menor em 1 unidade relativamente aos que saem deste. </w:t>
+      </w:r>
+    </w:p>
+    <w:p>
+      <w:pPr>
+        <w:pStyle w:val="ListParagraph"/>
+        <w:numPr>
+          <w:ilvl w:val="0"/>
+          <w:numId w:val="4"/>
+        </w:numPr>
+        <w:spacing w:line="360" w:lineRule="auto"/>
+        <w:jc w:val="both"/>
+        <w:rPr>
+          <w:rFonts w:cstheme="minorHAnsi"/>
+        </w:rPr>
+      </w:pPr>
+      <w:r>
+        <w:rPr>
+          <w:rFonts w:cstheme="minorHAnsi"/>
+        </w:rPr>
+        <w:t>Não existe número de caminhos negativos.</w:t>
+      </w:r>
+    </w:p>
+    <w:p>
+      <w:pPr>
+        <w:jc w:val="center"/>
+        <w:rPr>
+          <w:rFonts w:cstheme="minorHAnsi"/>
+          <w:b/>
+          <w:sz w:val="32"/>
+        </w:rPr>
+      </w:pPr>
+    </w:p>
+    <w:p>
+      <w:pPr>
+        <w:rPr>
+          <w:rFonts w:cstheme="minorHAnsi"/>
+          <w:b/>
+          <w:sz w:val="26"/>
+          <w:szCs w:val="26"/>
+        </w:rPr>
+      </w:pPr>
+      <w:r>
+        <w:rPr>
+          <w:rFonts w:cstheme="minorHAnsi"/>
+          <w:b/>
+          <w:sz w:val="26"/>
+          <w:szCs w:val="26"/>
+        </w:rPr>
+        <w:lastRenderedPageBreak/>
+        <w:t>Modelo Dual</w:t>
+      </w:r>
+    </w:p>
+    <w:p>
+      <w:pPr>
+        <w:rPr>
+          <w:rFonts w:cstheme="minorHAnsi"/>
+          <w:b/>
+          <w:sz w:val="26"/>
+          <w:szCs w:val="26"/>
+        </w:rPr>
+      </w:pPr>
+    </w:p>
+    <w:p>
+      <w:pPr>
+        <w:rPr>
+          <w:rFonts w:cstheme="minorHAnsi"/>
+          <w:b/>
+          <w:sz w:val="24"/>
+          <w:szCs w:val="24"/>
+        </w:rPr>
+      </w:pPr>
+      <w:r>
+        <w:rPr>
+          <w:rFonts w:cstheme="minorHAnsi"/>
+          <w:b/>
+          <w:sz w:val="24"/>
+          <w:szCs w:val="24"/>
+        </w:rPr>
+        <w:t>Parâmetros:</w:t>
+      </w:r>
+    </w:p>
+    <w:p>
+      <w:pPr>
+        <w:rPr>
+          <w:rFonts w:cstheme="minorHAnsi"/>
+          <w:sz w:val="24"/>
+          <w:szCs w:val="24"/>
+        </w:rPr>
+      </w:pPr>
+      <w:r>
+        <w:rPr>
+          <w:rFonts w:cstheme="minorHAnsi"/>
+          <w:sz w:val="24"/>
+          <w:szCs w:val="24"/>
+        </w:rPr>
+        <w:t xml:space="preserve">n - </w:t>
+      </w:r>
+      <w:proofErr w:type="gramStart"/>
+      <w:r>
+        <w:rPr>
+          <w:rFonts w:cstheme="minorHAnsi"/>
+          <w:sz w:val="24"/>
+          <w:szCs w:val="24"/>
+        </w:rPr>
+        <w:t>número</w:t>
+      </w:r>
+      <w:proofErr w:type="gramEnd"/>
+      <w:r>
+        <w:rPr>
+          <w:rFonts w:cstheme="minorHAnsi"/>
+          <w:sz w:val="24"/>
+          <w:szCs w:val="24"/>
+        </w:rPr>
+        <w:t xml:space="preserve"> de nodos na rede</w:t>
+      </w:r>
+    </w:p>
+    <w:p>
+      <w:pPr>
+        <w:rPr>
+          <w:rFonts w:eastAsiaTheme="minorEastAsia" w:cstheme="minorHAnsi"/>
+          <w:sz w:val="24"/>
+        </w:rPr>
+      </w:pPr>
+      <m:oMath>
+        <m:sSub>
+          <m:sSubPr>
+            <m:ctrlPr>
+              <w:rPr>
+                <w:rFonts w:ascii="Cambria Math" w:hAnsi="Cambria Math" w:cstheme="minorHAnsi"/>
+                <w:sz w:val="24"/>
+                <w:szCs w:val="24"/>
+              </w:rPr>
+            </m:ctrlPr>
+          </m:sSubPr>
+          <m:e>
+            <m:r>
+              <m:rPr>
+                <m:sty m:val="p"/>
+              </m:rPr>
+              <w:rPr>
+                <w:rFonts w:ascii="Cambria Math" w:hAnsi="Cambria Math" w:cstheme="minorHAnsi"/>
+                <w:sz w:val="24"/>
+                <w:szCs w:val="24"/>
+              </w:rPr>
+              <m:t>c</m:t>
+            </m:r>
+          </m:e>
+          <m:sub>
+            <m:r>
+              <m:rPr>
+                <m:sty m:val="p"/>
+              </m:rPr>
+              <w:rPr>
+                <w:rFonts w:ascii="Cambria Math" w:hAnsi="Cambria Math" w:cstheme="minorHAnsi"/>
+                <w:sz w:val="24"/>
+                <w:szCs w:val="24"/>
+              </w:rPr>
+              <m:t>ij</m:t>
+            </m:r>
+          </m:sub>
+        </m:sSub>
+      </m:oMath>
+      <w:r>
+        <w:rPr>
+          <w:rFonts w:eastAsiaTheme="minorEastAsia" w:cstheme="minorHAnsi"/>
+          <w:sz w:val="24"/>
+          <w:szCs w:val="24"/>
+        </w:rPr>
+        <w:t xml:space="preserve"> – </w:t>
+      </w:r>
+      <w:proofErr w:type="gramStart"/>
+      <w:r>
+        <w:rPr>
+          <w:rFonts w:eastAsiaTheme="minorEastAsia" w:cstheme="minorHAnsi"/>
+          <w:sz w:val="24"/>
+          <w:szCs w:val="24"/>
+        </w:rPr>
+        <w:t>tempo</w:t>
+      </w:r>
+      <w:proofErr w:type="gramEnd"/>
+      <w:r>
+        <w:rPr>
+          <w:rFonts w:eastAsiaTheme="minorEastAsia" w:cstheme="minorHAnsi"/>
+          <w:sz w:val="24"/>
+          <w:szCs w:val="24"/>
+        </w:rPr>
+        <w:t xml:space="preserve"> de propagação entre os nodos ij, </w:t>
+      </w:r>
+      <m:oMath>
+        <m:r>
+          <m:rPr>
+            <m:sty m:val="p"/>
+          </m:rPr>
+          <w:rPr>
+            <w:rFonts w:ascii="Cambria Math" w:hAnsi="Cambria Math" w:cstheme="minorHAnsi"/>
+            <w:sz w:val="24"/>
+          </w:rPr>
+          <m:t>∀ i,j∈</m:t>
+        </m:r>
+        <m:d>
+          <m:dPr>
+            <m:begChr m:val="["/>
+            <m:endChr m:val="]"/>
+            <m:ctrlPr>
+              <w:rPr>
+                <w:rFonts w:ascii="Cambria Math" w:hAnsi="Cambria Math" w:cstheme="minorHAnsi"/>
+                <w:sz w:val="24"/>
+              </w:rPr>
+            </m:ctrlPr>
+          </m:dPr>
+          <m:e>
+            <m:r>
+              <m:rPr>
+                <m:sty m:val="p"/>
+              </m:rPr>
+              <w:rPr>
+                <w:rFonts w:ascii="Cambria Math" w:hAnsi="Cambria Math" w:cstheme="minorHAnsi"/>
+                <w:sz w:val="24"/>
+              </w:rPr>
+              <m:t>1,..,n</m:t>
+            </m:r>
+          </m:e>
+        </m:d>
+      </m:oMath>
+    </w:p>
+    <w:p>
+      <w:pPr>
+        <w:rPr>
+          <w:rFonts w:eastAsiaTheme="minorEastAsia" w:cstheme="minorHAnsi"/>
+          <w:sz w:val="24"/>
+          <w:szCs w:val="24"/>
+        </w:rPr>
+      </w:pPr>
+      <w:r>
+        <w:rPr>
+          <w:rFonts w:eastAsiaTheme="minorEastAsia" w:cstheme="minorHAnsi"/>
+          <w:sz w:val="24"/>
+          <w:szCs w:val="24"/>
+        </w:rPr>
+        <w:t xml:space="preserve">o – </w:t>
+      </w:r>
+      <w:proofErr w:type="gramStart"/>
+      <w:r>
+        <w:rPr>
+          <w:rFonts w:eastAsiaTheme="minorEastAsia" w:cstheme="minorHAnsi"/>
+          <w:sz w:val="24"/>
+          <w:szCs w:val="24"/>
+        </w:rPr>
+        <w:t>nodo</w:t>
+      </w:r>
+      <w:proofErr w:type="gramEnd"/>
+      <w:r>
+        <w:rPr>
+          <w:rFonts w:eastAsiaTheme="minorEastAsia" w:cstheme="minorHAnsi"/>
+          <w:sz w:val="24"/>
+          <w:szCs w:val="24"/>
+        </w:rPr>
+        <w:t xml:space="preserve"> de origem</w:t>
+      </w:r>
+    </w:p>
+    <w:p>
+      <w:pPr>
+        <w:rPr>
+          <w:rFonts w:eastAsiaTheme="minorEastAsia" w:cstheme="minorHAnsi"/>
+          <w:sz w:val="24"/>
+          <w:szCs w:val="24"/>
+        </w:rPr>
+      </w:pPr>
+    </w:p>
+    <w:p>
+      <w:pPr>
+        <w:rPr>
+          <w:rFonts w:eastAsiaTheme="minorEastAsia" w:cstheme="minorHAnsi"/>
+          <w:b/>
+          <w:sz w:val="24"/>
+          <w:szCs w:val="24"/>
+        </w:rPr>
+      </w:pPr>
+      <w:r>
+        <w:rPr>
+          <w:rFonts w:eastAsiaTheme="minorEastAsia" w:cstheme="minorHAnsi"/>
+          <w:b/>
+          <w:sz w:val="24"/>
+          <w:szCs w:val="24"/>
+        </w:rPr>
+        <w:t>Variáveis de decisão:</w:t>
+      </w:r>
+    </w:p>
+    <w:p>
+      <w:pPr>
+        <w:rPr>
+          <w:rFonts w:cstheme="minorHAnsi"/>
+          <w:sz w:val="24"/>
+          <w:szCs w:val="24"/>
+        </w:rPr>
+      </w:pPr>
+      <m:oMathPara>
+        <m:oMathParaPr>
+          <m:jc m:val="left"/>
+        </m:oMathParaPr>
+        <m:oMath>
+          <m:sSub>
+            <m:sSubPr>
+              <m:ctrlPr>
+                <w:rPr>
+                  <w:rFonts w:ascii="Cambria Math" w:hAnsi="Cambria Math" w:cstheme="minorHAnsi"/>
+                  <w:sz w:val="24"/>
+                  <w:szCs w:val="24"/>
+                </w:rPr>
+              </m:ctrlPr>
+            </m:sSubPr>
+            <m:e>
+              <m:r>
+                <m:rPr>
+                  <m:sty m:val="p"/>
+                </m:rPr>
+                <w:rPr>
+                  <w:rFonts w:ascii="Cambria Math" w:hAnsi="Cambria Math" w:cstheme="minorHAnsi"/>
+                  <w:sz w:val="24"/>
+                  <w:szCs w:val="24"/>
+                </w:rPr>
+                <m:t>t</m:t>
+              </m:r>
+            </m:e>
+            <m:sub>
+              <m:r>
+                <m:rPr>
+                  <m:sty m:val="p"/>
+                </m:rPr>
+                <w:rPr>
+                  <w:rFonts w:ascii="Cambria Math" w:hAnsi="Cambria Math" w:cstheme="minorHAnsi"/>
+                  <w:sz w:val="24"/>
+                  <w:szCs w:val="24"/>
+                </w:rPr>
+                <m:t>i</m:t>
+              </m:r>
+            </m:sub>
+          </m:sSub>
+          <m:r>
+            <m:rPr>
+              <m:sty m:val="p"/>
+            </m:rPr>
+            <w:rPr>
+              <w:rFonts w:ascii="Cambria Math" w:hAnsi="Cambria Math" w:cstheme="minorHAnsi"/>
+              <w:sz w:val="24"/>
+              <w:szCs w:val="24"/>
+            </w:rPr>
+            <m:t>-instante de tempo em que o fogo chega ao nodo i, i∈[1..n</m:t>
+          </m:r>
+          <m:r>
+            <m:rPr>
+              <m:sty m:val="p"/>
+            </m:rPr>
+            <w:rPr>
+              <w:rFonts w:ascii="Cambria Math" w:hAnsi="Cambria Math" w:cstheme="minorHAnsi"/>
+              <w:sz w:val="24"/>
+              <w:szCs w:val="24"/>
+            </w:rPr>
+            <m:t>]</m:t>
+          </m:r>
+        </m:oMath>
+      </m:oMathPara>
+    </w:p>
+    <w:p>
+      <w:pPr>
+        <w:rPr>
+          <w:rFonts w:cstheme="minorHAnsi"/>
+          <w:b/>
+          <w:sz w:val="24"/>
+          <w:szCs w:val="24"/>
+        </w:rPr>
+      </w:pPr>
+    </w:p>
+    <w:p>
+      <w:pPr>
+        <w:rPr>
+          <w:rFonts w:cstheme="minorHAnsi"/>
+          <w:b/>
+          <w:sz w:val="24"/>
+          <w:szCs w:val="24"/>
+        </w:rPr>
+      </w:pPr>
+      <w:r>
+        <w:rPr>
+          <w:rFonts w:cstheme="minorHAnsi"/>
+          <w:b/>
+          <w:sz w:val="24"/>
+          <w:szCs w:val="24"/>
+        </w:rPr>
+        <w:t>Função objetivo:</w:t>
+      </w:r>
+    </w:p>
+    <w:p>
+      <w:pPr>
+        <w:rPr>
+          <w:rFonts w:cstheme="minorHAnsi"/>
+          <w:sz w:val="24"/>
+          <w:szCs w:val="24"/>
+        </w:rPr>
+      </w:pPr>
+      <m:oMathPara>
+        <m:oMathParaPr>
+          <m:jc m:val="left"/>
+        </m:oMathParaPr>
+        <m:oMath>
+          <m:r>
+            <m:rPr>
+              <m:sty m:val="p"/>
+            </m:rPr>
+            <w:rPr>
+              <w:rFonts w:ascii="Cambria Math" w:hAnsi="Cambria Math" w:cstheme="minorHAnsi"/>
+              <w:sz w:val="24"/>
+              <w:szCs w:val="24"/>
+            </w:rPr>
+            <m:t xml:space="preserve">Min Z= </m:t>
+          </m:r>
+          <m:nary>
+            <m:naryPr>
+              <m:chr m:val="∑"/>
+              <m:limLoc m:val="undOvr"/>
+              <m:ctrlPr>
+                <w:rPr>
+                  <w:rFonts w:ascii="Cambria Math" w:hAnsi="Cambria Math" w:cstheme="minorHAnsi"/>
+                  <w:sz w:val="24"/>
+                  <w:szCs w:val="24"/>
+                </w:rPr>
+              </m:ctrlPr>
+            </m:naryPr>
+            <m:sub>
+              <m:r>
+                <w:rPr>
+                  <w:rFonts w:ascii="Cambria Math" w:hAnsi="Cambria Math" w:cstheme="minorHAnsi"/>
+                  <w:sz w:val="24"/>
+                  <w:szCs w:val="24"/>
+                </w:rPr>
+                <m:t>i=1</m:t>
+              </m:r>
+            </m:sub>
+            <m:sup>
+              <m:r>
+                <w:rPr>
+                  <w:rFonts w:ascii="Cambria Math" w:hAnsi="Cambria Math" w:cstheme="minorHAnsi"/>
+                  <w:sz w:val="24"/>
+                  <w:szCs w:val="24"/>
+                </w:rPr>
+                <m:t>n</m:t>
+              </m:r>
+              <w:bookmarkStart w:id="0" w:name="_GoBack"/>
+              <w:bookmarkEnd w:id="0"/>
+            </m:sup>
+            <m:e>
+              <m:sSub>
+                <m:sSubPr>
+                  <m:ctrlPr>
+                    <w:rPr>
+                      <w:rFonts w:ascii="Cambria Math" w:hAnsi="Cambria Math" w:cstheme="minorHAnsi"/>
+                      <w:i/>
+                      <w:sz w:val="24"/>
+                      <w:szCs w:val="24"/>
+                    </w:rPr>
+                  </m:ctrlPr>
+                </m:sSubPr>
+                <m:e>
+                  <m:r>
+                    <w:rPr>
+                      <w:rFonts w:ascii="Cambria Math" w:hAnsi="Cambria Math" w:cstheme="minorHAnsi"/>
+                      <w:sz w:val="24"/>
+                      <w:szCs w:val="24"/>
+                    </w:rPr>
+                    <m:t>t</m:t>
+                  </m:r>
+                </m:e>
+                <m:sub>
+                  <m:r>
+                    <w:rPr>
+                      <w:rFonts w:ascii="Cambria Math" w:hAnsi="Cambria Math" w:cstheme="minorHAnsi"/>
+                      <w:sz w:val="24"/>
+                      <w:szCs w:val="24"/>
+                    </w:rPr>
+                    <m:t>i</m:t>
+                  </m:r>
+                </m:sub>
+              </m:sSub>
+            </m:e>
+          </m:nary>
+        </m:oMath>
+      </m:oMathPara>
+    </w:p>
+    <w:p>
+      <w:pPr>
+        <w:rPr>
+          <w:rFonts w:cstheme="minorHAnsi"/>
+          <w:b/>
+          <w:sz w:val="24"/>
+          <w:szCs w:val="24"/>
+        </w:rPr>
+      </w:pPr>
+    </w:p>
+    <w:p>
+      <w:pPr>
+        <w:rPr>
+          <w:rFonts w:cstheme="minorHAnsi"/>
+          <w:b/>
+          <w:sz w:val="24"/>
+          <w:szCs w:val="24"/>
+        </w:rPr>
+      </w:pPr>
+      <w:r>
+        <w:rPr>
+          <w:rFonts w:cstheme="minorHAnsi"/>
+          <w:b/>
+          <w:sz w:val="24"/>
+          <w:szCs w:val="24"/>
+        </w:rPr>
+        <w:t>Sujeito a:</w:t>
+      </w:r>
+    </w:p>
+    <w:p>
+      <w:pPr>
+        <w:spacing w:line="360" w:lineRule="auto"/>
+        <w:jc w:val="both"/>
+        <w:rPr>
+          <w:rFonts w:eastAsiaTheme="minorEastAsia" w:cstheme="minorHAnsi"/>
+          <w:sz w:val="24"/>
+        </w:rPr>
+      </w:pPr>
+      <m:oMathPara>
+        <m:oMathParaPr>
+          <m:jc m:val="left"/>
+        </m:oMathParaPr>
+        <m:oMath>
+          <m:r>
+            <w:rPr>
+              <w:rFonts w:ascii="Cambria Math" w:hAnsi="Cambria Math" w:cstheme="minorHAnsi"/>
+              <w:sz w:val="24"/>
+            </w:rPr>
+            <m:t xml:space="preserve">a) </m:t>
+          </m:r>
+          <m:sSub>
+            <m:sSubPr>
+              <m:ctrlPr>
+                <w:rPr>
+                  <w:rFonts w:ascii="Cambria Math" w:hAnsi="Cambria Math" w:cstheme="minorHAnsi"/>
+                  <w:sz w:val="24"/>
+                </w:rPr>
+              </m:ctrlPr>
+            </m:sSubPr>
+            <m:e>
+              <m:r>
+                <m:rPr>
+                  <m:sty m:val="p"/>
+                </m:rPr>
+                <w:rPr>
+                  <w:rFonts w:ascii="Cambria Math" w:hAnsi="Cambria Math" w:cstheme="minorHAnsi"/>
+                  <w:sz w:val="24"/>
+                </w:rPr>
+                <m:t>t</m:t>
+              </m:r>
+            </m:e>
+            <m:sub>
+              <m:r>
+                <m:rPr>
+                  <m:sty m:val="p"/>
+                </m:rPr>
+                <w:rPr>
+                  <w:rFonts w:ascii="Cambria Math" w:hAnsi="Cambria Math" w:cstheme="minorHAnsi"/>
+                  <w:sz w:val="24"/>
+                </w:rPr>
+                <m:t>o</m:t>
+              </m:r>
+            </m:sub>
+          </m:sSub>
+          <m:r>
+            <m:rPr>
+              <m:sty m:val="p"/>
+            </m:rPr>
+            <w:rPr>
+              <w:rFonts w:ascii="Cambria Math" w:hAnsi="Cambria Math" w:cstheme="minorHAnsi"/>
+              <w:sz w:val="24"/>
+            </w:rPr>
+            <m:t>=0</m:t>
+          </m:r>
+        </m:oMath>
+      </m:oMathPara>
+    </w:p>
+    <w:p>
+      <w:pPr>
+        <w:rPr>
+          <w:rFonts w:eastAsiaTheme="minorEastAsia" w:cstheme="minorHAnsi"/>
+          <w:sz w:val="24"/>
+        </w:rPr>
+      </w:pPr>
+      <m:oMath>
+        <m:r>
+          <w:rPr>
+            <w:rFonts w:ascii="Cambria Math" w:eastAsiaTheme="minorEastAsia" w:hAnsi="Cambria Math" w:cstheme="minorHAnsi"/>
+            <w:sz w:val="24"/>
+          </w:rPr>
+          <m:t xml:space="preserve">b) </m:t>
+        </m:r>
+        <m:sSub>
+          <m:sSubPr>
+            <m:ctrlPr>
+              <w:rPr>
+                <w:rFonts w:ascii="Cambria Math" w:eastAsiaTheme="minorEastAsia" w:hAnsi="Cambria Math" w:cstheme="minorHAnsi"/>
+                <w:sz w:val="24"/>
+              </w:rPr>
+            </m:ctrlPr>
+          </m:sSubPr>
+          <m:e>
+            <m:r>
+              <m:rPr>
+                <m:sty m:val="p"/>
+              </m:rPr>
+              <w:rPr>
+                <w:rFonts w:ascii="Cambria Math" w:eastAsiaTheme="minorEastAsia" w:hAnsi="Cambria Math" w:cstheme="minorHAnsi"/>
+                <w:sz w:val="24"/>
+              </w:rPr>
+              <m:t>t</m:t>
+            </m:r>
+          </m:e>
+          <m:sub>
+            <m:r>
+              <m:rPr>
+                <m:sty m:val="p"/>
+              </m:rPr>
+              <w:rPr>
+                <w:rFonts w:ascii="Cambria Math" w:eastAsiaTheme="minorEastAsia" w:hAnsi="Cambria Math" w:cstheme="minorHAnsi"/>
+                <w:sz w:val="24"/>
+              </w:rPr>
+              <m:t>j</m:t>
+            </m:r>
+          </m:sub>
+        </m:sSub>
+        <m:r>
+          <m:rPr>
+            <m:sty m:val="p"/>
+          </m:rPr>
+          <w:rPr>
+            <w:rFonts w:ascii="Cambria Math" w:eastAsiaTheme="minorEastAsia" w:hAnsi="Cambria Math" w:cstheme="minorHAnsi"/>
+            <w:sz w:val="24"/>
+          </w:rPr>
+          <m:t>-</m:t>
+        </m:r>
+        <m:sSub>
+          <m:sSubPr>
+            <m:ctrlPr>
+              <w:rPr>
+                <w:rFonts w:ascii="Cambria Math" w:eastAsiaTheme="minorEastAsia" w:hAnsi="Cambria Math" w:cstheme="minorHAnsi"/>
+                <w:sz w:val="24"/>
+              </w:rPr>
+            </m:ctrlPr>
+          </m:sSubPr>
+          <m:e>
+            <m:r>
+              <m:rPr>
+                <m:sty m:val="p"/>
+              </m:rPr>
+              <w:rPr>
+                <w:rFonts w:ascii="Cambria Math" w:eastAsiaTheme="minorEastAsia" w:hAnsi="Cambria Math" w:cstheme="minorHAnsi"/>
+                <w:sz w:val="24"/>
+              </w:rPr>
+              <m:t>t</m:t>
+            </m:r>
+          </m:e>
+          <m:sub>
+            <m:r>
+              <m:rPr>
+                <m:sty m:val="p"/>
+              </m:rPr>
+              <w:rPr>
+                <w:rFonts w:ascii="Cambria Math" w:eastAsiaTheme="minorEastAsia" w:hAnsi="Cambria Math" w:cstheme="minorHAnsi"/>
+                <w:sz w:val="24"/>
+              </w:rPr>
+              <m:t>i</m:t>
+            </m:r>
+          </m:sub>
+        </m:sSub>
+        <m:r>
+          <m:rPr>
+            <m:sty m:val="p"/>
+          </m:rPr>
+          <w:rPr>
+            <w:rFonts w:ascii="Cambria Math" w:eastAsiaTheme="minorEastAsia" w:hAnsi="Cambria Math" w:cstheme="minorHAnsi"/>
+            <w:sz w:val="24"/>
+          </w:rPr>
+          <m:t>≤</m:t>
+        </m:r>
+        <m:sSub>
+          <m:sSubPr>
+            <m:ctrlPr>
+              <w:rPr>
+                <w:rFonts w:ascii="Cambria Math" w:eastAsiaTheme="minorEastAsia" w:hAnsi="Cambria Math" w:cstheme="minorHAnsi"/>
+                <w:sz w:val="24"/>
+              </w:rPr>
+            </m:ctrlPr>
+          </m:sSubPr>
+          <m:e>
+            <m:r>
+              <m:rPr>
+                <m:sty m:val="p"/>
+              </m:rPr>
+              <w:rPr>
+                <w:rFonts w:ascii="Cambria Math" w:eastAsiaTheme="minorEastAsia" w:hAnsi="Cambria Math" w:cstheme="minorHAnsi"/>
+                <w:sz w:val="24"/>
+              </w:rPr>
+              <m:t>c</m:t>
+            </m:r>
+          </m:e>
+          <m:sub>
+            <m:r>
+              <m:rPr>
+                <m:sty m:val="p"/>
+              </m:rPr>
+              <w:rPr>
+                <w:rFonts w:ascii="Cambria Math" w:eastAsiaTheme="minorEastAsia" w:hAnsi="Cambria Math" w:cstheme="minorHAnsi"/>
+                <w:sz w:val="24"/>
+              </w:rPr>
+              <m:t xml:space="preserve">ij,  </m:t>
+            </m:r>
+          </m:sub>
+        </m:sSub>
+      </m:oMath>
+      <w:r>
+        <w:rPr>
+          <w:rFonts w:eastAsiaTheme="minorEastAsia" w:cstheme="minorHAnsi"/>
+          <w:sz w:val="24"/>
+        </w:rPr>
+        <w:t xml:space="preserve"> </w:t>
+      </w:r>
+      <m:oMath>
+        <m:r>
+          <m:rPr>
+            <m:sty m:val="p"/>
+          </m:rPr>
+          <w:rPr>
+            <w:rFonts w:ascii="Cambria Math" w:hAnsi="Cambria Math" w:cstheme="minorHAnsi"/>
+            <w:sz w:val="24"/>
+          </w:rPr>
+          <m:t>∀ i,j∈</m:t>
+        </m:r>
+        <m:d>
+          <m:dPr>
+            <m:begChr m:val="["/>
+            <m:endChr m:val="]"/>
+            <m:ctrlPr>
+              <w:rPr>
+                <w:rFonts w:ascii="Cambria Math" w:hAnsi="Cambria Math" w:cstheme="minorHAnsi"/>
+                <w:sz w:val="24"/>
+              </w:rPr>
+            </m:ctrlPr>
+          </m:dPr>
+          <m:e>
+            <m:r>
+              <m:rPr>
+                <m:sty m:val="p"/>
+              </m:rPr>
+              <w:rPr>
+                <w:rFonts w:ascii="Cambria Math" w:hAnsi="Cambria Math" w:cstheme="minorHAnsi"/>
+                <w:sz w:val="24"/>
+              </w:rPr>
+              <m:t>1,..,n</m:t>
+            </m:r>
+          </m:e>
+        </m:d>
+      </m:oMath>
+    </w:p>
+    <w:p>
+      <w:pPr>
+        <w:rPr>
+          <w:rFonts w:eastAsiaTheme="minorEastAsia" w:cstheme="minorHAnsi"/>
+          <w:sz w:val="24"/>
+        </w:rPr>
+      </w:pPr>
+      <m:oMathPara>
+        <m:oMathParaPr>
+          <m:jc m:val="left"/>
+        </m:oMathParaPr>
+        <m:oMath>
+          <m:r>
+            <w:rPr>
+              <w:rFonts w:ascii="Cambria Math" w:eastAsiaTheme="minorEastAsia" w:hAnsi="Cambria Math" w:cstheme="minorHAnsi"/>
+              <w:sz w:val="24"/>
+            </w:rPr>
+            <m:t xml:space="preserve">c) </m:t>
+          </m:r>
+          <m:sSub>
+            <m:sSubPr>
+              <m:ctrlPr>
+                <w:rPr>
+                  <w:rFonts w:ascii="Cambria Math" w:eastAsiaTheme="minorEastAsia" w:hAnsi="Cambria Math" w:cstheme="minorHAnsi"/>
+                  <w:sz w:val="24"/>
+                </w:rPr>
+              </m:ctrlPr>
+            </m:sSubPr>
+            <m:e>
+              <m:r>
+                <m:rPr>
+                  <m:sty m:val="p"/>
+                </m:rPr>
+                <w:rPr>
+                  <w:rFonts w:ascii="Cambria Math" w:eastAsiaTheme="minorEastAsia" w:hAnsi="Cambria Math" w:cstheme="minorHAnsi"/>
+                  <w:sz w:val="24"/>
+                </w:rPr>
+                <m:t>t</m:t>
+              </m:r>
+            </m:e>
+            <m:sub>
+              <m:r>
+                <m:rPr>
+                  <m:sty m:val="p"/>
+                </m:rPr>
+                <w:rPr>
+                  <w:rFonts w:ascii="Cambria Math" w:eastAsiaTheme="minorEastAsia" w:hAnsi="Cambria Math" w:cstheme="minorHAnsi"/>
+                  <w:sz w:val="24"/>
+                </w:rPr>
+                <m:t>j</m:t>
+              </m:r>
+            </m:sub>
+          </m:sSub>
+          <m:r>
+            <m:rPr>
+              <m:sty m:val="p"/>
+            </m:rPr>
+            <w:rPr>
+              <w:rFonts w:ascii="Cambria Math" w:eastAsiaTheme="minorEastAsia" w:hAnsi="Cambria Math" w:cstheme="minorHAnsi"/>
+              <w:sz w:val="24"/>
+            </w:rPr>
+            <m:t xml:space="preserve">≥0, </m:t>
+          </m:r>
+          <m:r>
+            <m:rPr>
+              <m:sty m:val="p"/>
+            </m:rPr>
+            <w:rPr>
+              <w:rFonts w:ascii="Cambria Math" w:hAnsi="Cambria Math" w:cstheme="minorHAnsi"/>
+              <w:sz w:val="24"/>
+            </w:rPr>
+            <m:t>∀ i∈</m:t>
+          </m:r>
+          <m:d>
+            <m:dPr>
+              <m:begChr m:val="["/>
+              <m:endChr m:val="]"/>
+              <m:ctrlPr>
+                <w:rPr>
+                  <w:rFonts w:ascii="Cambria Math" w:hAnsi="Cambria Math" w:cstheme="minorHAnsi"/>
+                  <w:sz w:val="24"/>
+                </w:rPr>
+              </m:ctrlPr>
+            </m:dPr>
+            <m:e>
+              <m:r>
+                <m:rPr>
+                  <m:sty m:val="p"/>
+                </m:rPr>
+                <w:rPr>
+                  <w:rFonts w:ascii="Cambria Math" w:hAnsi="Cambria Math" w:cstheme="minorHAnsi"/>
+                  <w:sz w:val="24"/>
+                </w:rPr>
+                <m:t>1,..,n</m:t>
+              </m:r>
+            </m:e>
+          </m:d>
+        </m:oMath>
+      </m:oMathPara>
+    </w:p>
+    <w:p>
+      <w:pPr>
+        <w:rPr>
+          <w:rFonts w:eastAsiaTheme="minorEastAsia" w:cstheme="minorHAnsi"/>
+          <w:sz w:val="24"/>
+        </w:rPr>
+      </w:pPr>
+      <w:r>
+        <w:rPr>
+          <w:rFonts w:eastAsiaTheme="minorEastAsia" w:cstheme="minorHAnsi"/>
+          <w:sz w:val="24"/>
+        </w:rPr>
+        <w:t xml:space="preserve"> </w:t>
+      </w:r>
+    </w:p>
+    <w:p>
+      <w:pPr>
+        <w:rPr>
+          <w:rFonts w:cstheme="minorHAnsi"/>
+        </w:rPr>
+      </w:pPr>
+      <w:r>
+        <w:rPr>
+          <w:rFonts w:cstheme="minorHAnsi"/>
+          <w:b/>
+          <w:sz w:val="24"/>
+          <w:szCs w:val="24"/>
+        </w:rPr>
+        <w:t>Função Objetivo:</w:t>
+      </w:r>
+      <w:r>
+        <w:rPr>
+          <w:rFonts w:cstheme="minorHAnsi"/>
+        </w:rPr>
+        <w:t xml:space="preserve"> o objetivo é minimizar o instante de tempo em que o fogo chega a um determinado nodo.</w:t>
+      </w:r>
+    </w:p>
+    <w:p>
+      <w:pPr>
+        <w:rPr>
+          <w:rFonts w:eastAsia="Times New Roman" w:cstheme="minorHAnsi"/>
+          <w:sz w:val="24"/>
+          <w:szCs w:val="24"/>
+        </w:rPr>
+      </w:pPr>
+    </w:p>
+    <w:p>
+      <w:pPr>
+        <w:spacing w:line="360" w:lineRule="auto"/>
+        <w:jc w:val="both"/>
+        <w:rPr>
+          <w:rFonts w:cstheme="minorHAnsi"/>
+          <w:b/>
+          <w:sz w:val="24"/>
+          <w:szCs w:val="24"/>
+        </w:rPr>
+      </w:pPr>
+      <w:r>
+        <w:rPr>
+          <w:rFonts w:cstheme="minorHAnsi"/>
+          <w:b/>
+          <w:sz w:val="24"/>
+          <w:szCs w:val="24"/>
+        </w:rPr>
+        <w:t>Restrições:</w:t>
+      </w:r>
+    </w:p>
+    <w:p>
+      <w:pPr>
+        <w:pStyle w:val="ListParagraph"/>
+        <w:numPr>
+          <w:ilvl w:val="0"/>
+          <w:numId w:val="8"/>
+        </w:numPr>
+        <w:spacing w:line="360" w:lineRule="auto"/>
+        <w:jc w:val="both"/>
+        <w:rPr>
+          <w:rFonts w:cstheme="minorHAnsi"/>
+        </w:rPr>
+      </w:pPr>
+      <w:r>
+        <w:rPr>
+          <w:rFonts w:cstheme="minorHAnsi"/>
+        </w:rPr>
+        <w:t>O instante de tempo que o fogo atinge o nodo inicial é zero</w:t>
+      </w:r>
+    </w:p>
+    <w:p>
+      <w:pPr>
+        <w:pStyle w:val="ListParagraph"/>
+        <w:numPr>
+          <w:ilvl w:val="0"/>
+          <w:numId w:val="8"/>
+        </w:numPr>
+        <w:spacing w:line="360" w:lineRule="auto"/>
+        <w:jc w:val="both"/>
+        <w:rPr>
+          <w:rFonts w:cstheme="minorHAnsi"/>
+        </w:rPr>
+      </w:pPr>
+      <w:r>
+        <w:rPr>
+          <w:rFonts w:cstheme="minorHAnsi"/>
+        </w:rPr>
+        <w:t>A diferença temporal entre a chegada do fogo ao nodo j em relação ao nodo i é menor ou igual ao tempo de propagação entre os nodos</w:t>
+      </w:r>
+    </w:p>
+    <w:p>
+      <w:pPr>
+        <w:pStyle w:val="ListParagraph"/>
+        <w:numPr>
+          <w:ilvl w:val="0"/>
+          <w:numId w:val="8"/>
+        </w:numPr>
+        <w:spacing w:line="360" w:lineRule="auto"/>
+        <w:jc w:val="both"/>
+        <w:rPr>
+          <w:rFonts w:cstheme="minorHAnsi"/>
+        </w:rPr>
+      </w:pPr>
+      <w:r>
+        <w:rPr>
+          <w:rFonts w:cstheme="minorHAnsi"/>
+        </w:rPr>
+        <w:t>O instante de tempo em que o fogo chega a determinado nodo é maior que zero</w:t>
+      </w:r>
+    </w:p>
+    <w:p>
+      <w:pPr>
+        <w:jc w:val="center"/>
+        <w:rPr>
+          <w:rFonts w:cstheme="minorHAnsi"/>
+          <w:b/>
+          <w:sz w:val="32"/>
+        </w:rPr>
+      </w:pPr>
+    </w:p>
+    <w:p>
+      <w:pPr>
+        <w:spacing w:line="360" w:lineRule="auto"/>
+        <w:rPr>
+          <w:rFonts w:ascii="Arial" w:hAnsi="Arial" w:cs="Arial"/>
+          <w:b/>
+          <w:sz w:val="32"/>
         </w:rPr>
       </w:pPr>
     </w:p>
@@ -3542,18 +5668,7 @@
                   <w:sz w:val="24"/>
                   <w:szCs w:val="24"/>
                 </w:rPr>
-                <m:t>i</m:t>
-              </m:r>
-              <m:r>
-                <m:rPr>
-                  <m:sty m:val="p"/>
-                </m:rPr>
-                <w:rPr>
-                  <w:rFonts w:ascii="Cambria Math" w:hAnsi="Cambria Math" w:cs="Arial"/>
-                  <w:sz w:val="24"/>
-                  <w:szCs w:val="24"/>
-                </w:rPr>
-                <m:t>j</m:t>
+                <m:t>ij</m:t>
               </m:r>
             </m:sub>
           </m:sSub>
@@ -3566,29 +5681,7 @@
               <w:sz w:val="24"/>
               <w:szCs w:val="24"/>
             </w:rPr>
-            <m:t xml:space="preserve">-instante de tempo </m:t>
-          </m:r>
-          <m:r>
-            <m:rPr>
-              <m:sty m:val="p"/>
-            </m:rPr>
-            <w:rPr>
-              <w:rFonts w:ascii="Cambria Math" w:hAnsi="Cambria Math" w:cs="Arial"/>
-              <w:sz w:val="24"/>
-              <w:szCs w:val="24"/>
-            </w:rPr>
-            <m:t>em que o nodo i arde após ignição em j</m:t>
-          </m:r>
-          <m:r>
-            <m:rPr>
-              <m:sty m:val="p"/>
-            </m:rPr>
-            <w:rPr>
-              <w:rFonts w:ascii="Cambria Math" w:hAnsi="Cambria Math" w:cs="Arial"/>
-              <w:sz w:val="24"/>
-              <w:szCs w:val="24"/>
-            </w:rPr>
-            <m:t xml:space="preserve">, </m:t>
+            <m:t xml:space="preserve">-instante de tempo em que o nodo i arde após ignição em j, </m:t>
           </m:r>
           <m:r>
             <m:rPr>
@@ -3639,17 +5732,7 @@
               <w:rFonts w:ascii="Cambria Math" w:hAnsi="Cambria Math" w:cs="Arial"/>
               <w:sz w:val="24"/>
             </w:rPr>
-            <m:t>j</m:t>
-          </m:r>
-          <m:r>
-            <m:rPr>
-              <m:sty m:val="p"/>
-            </m:rPr>
-            <w:rPr>
-              <w:rFonts w:ascii="Cambria Math" w:hAnsi="Cambria Math" w:cs="Arial"/>
-              <w:sz w:val="24"/>
-            </w:rPr>
-            <m:t>∈</m:t>
+            <m:t>j∈</m:t>
           </m:r>
           <m:d>
             <m:dPr>
@@ -3726,18 +5809,7 @@
                   <w:sz w:val="24"/>
                   <w:szCs w:val="24"/>
                 </w:rPr>
-                <m:t>i</m:t>
-              </m:r>
-              <m:r>
-                <m:rPr>
-                  <m:sty m:val="p"/>
-                </m:rPr>
-                <w:rPr>
-                  <w:rFonts w:ascii="Cambria Math" w:hAnsi="Cambria Math" w:cs="Arial"/>
-                  <w:sz w:val="24"/>
-                  <w:szCs w:val="24"/>
-                </w:rPr>
-                <m:t>j</m:t>
+                <m:t>ij</m:t>
               </m:r>
             </m:sub>
           </m:sSub>
@@ -3774,18 +5846,7 @@
                       <w:sz w:val="24"/>
                       <w:szCs w:val="24"/>
                     </w:rPr>
-                    <m:t xml:space="preserve"> 1   se</m:t>
-                  </m:r>
-                  <m:r>
-                    <m:rPr>
-                      <m:sty m:val="p"/>
-                    </m:rPr>
-                    <w:rPr>
-                      <w:rFonts w:ascii="Cambria Math" w:hAnsi="Cambria Math" w:cs="Arial"/>
-                      <w:sz w:val="24"/>
-                      <w:szCs w:val="24"/>
-                    </w:rPr>
-                    <m:t xml:space="preserve"> nodo i arde d instantes após ignição em j, </m:t>
+                    <m:t xml:space="preserve"> 1   se nodo i arde d instantes após ignição em j, </m:t>
                   </m:r>
                   <m:r>
                     <m:rPr>
@@ -3836,17 +5897,7 @@
                       <w:rFonts w:ascii="Cambria Math" w:hAnsi="Cambria Math" w:cs="Arial"/>
                       <w:sz w:val="24"/>
                     </w:rPr>
-                    <m:t>j</m:t>
-                  </m:r>
-                  <m:r>
-                    <m:rPr>
-                      <m:sty m:val="p"/>
-                    </m:rPr>
-                    <w:rPr>
-                      <w:rFonts w:ascii="Cambria Math" w:hAnsi="Cambria Math" w:cs="Arial"/>
-                      <w:sz w:val="24"/>
-                    </w:rPr>
-                    <m:t>∈</m:t>
+                    <m:t>j∈</m:t>
                   </m:r>
                   <m:d>
                     <m:dPr>
@@ -3932,29 +5983,7 @@
               <w:sz w:val="24"/>
               <w:szCs w:val="24"/>
             </w:rPr>
-            <m:t>M</m:t>
-          </m:r>
-          <m:r>
-            <m:rPr>
-              <m:sty m:val="p"/>
-            </m:rPr>
-            <w:rPr>
-              <w:rFonts w:ascii="Cambria Math" w:hAnsi="Cambria Math" w:cs="Arial"/>
-              <w:sz w:val="24"/>
-              <w:szCs w:val="24"/>
-            </w:rPr>
-            <m:t>in</m:t>
-          </m:r>
-          <m:r>
-            <m:rPr>
-              <m:sty m:val="p"/>
-            </m:rPr>
-            <w:rPr>
-              <w:rFonts w:ascii="Cambria Math" w:hAnsi="Cambria Math" w:cs="Arial"/>
-              <w:sz w:val="24"/>
-              <w:szCs w:val="24"/>
-            </w:rPr>
-            <m:t xml:space="preserve"> Z= </m:t>
+            <m:t xml:space="preserve">Min Z= </m:t>
           </m:r>
           <m:nary>
             <m:naryPr>
@@ -4192,18 +6221,7 @@
             <w:sz w:val="24"/>
             <w:szCs w:val="24"/>
           </w:rPr>
-          <m:t>=0</m:t>
-        </m:r>
-        <m:r>
-          <m:rPr>
-            <m:sty m:val="p"/>
-          </m:rPr>
-          <w:rPr>
-            <w:rFonts w:ascii="Cambria Math" w:hAnsi="Cambria Math" w:cs="Arial"/>
-            <w:sz w:val="24"/>
-            <w:szCs w:val="24"/>
-          </w:rPr>
-          <m:t xml:space="preserve">, </m:t>
+          <m:t xml:space="preserve">=0, </m:t>
         </m:r>
         <m:r>
           <m:rPr>
@@ -4418,17 +6436,7 @@
                 <w:rFonts w:ascii="Cambria Math" w:hAnsi="Cambria Math" w:cs="Arial"/>
                 <w:sz w:val="24"/>
               </w:rPr>
-              <m:t>j</m:t>
-            </m:r>
-            <m:r>
-              <m:rPr>
-                <m:sty m:val="p"/>
-              </m:rPr>
-              <w:rPr>
-                <w:rFonts w:ascii="Cambria Math" w:hAnsi="Cambria Math" w:cs="Arial"/>
-                <w:sz w:val="24"/>
-              </w:rPr>
-              <m:t>k</m:t>
+              <m:t>jk</m:t>
             </m:r>
           </m:sub>
         </m:sSub>
@@ -4472,17 +6480,7 @@
                 <w:rFonts w:ascii="Cambria Math" w:hAnsi="Cambria Math" w:cs="Arial"/>
                 <w:sz w:val="24"/>
               </w:rPr>
-              <m:t>i</m:t>
-            </m:r>
-            <m:r>
-              <m:rPr>
-                <m:sty m:val="p"/>
-              </m:rPr>
-              <w:rPr>
-                <w:rFonts w:ascii="Cambria Math" w:hAnsi="Cambria Math" w:cs="Arial"/>
-                <w:sz w:val="24"/>
-              </w:rPr>
-              <m:t>k</m:t>
+              <m:t>ik</m:t>
             </m:r>
           </m:sub>
         </m:sSub>
@@ -4650,37 +6648,7 @@
             <w:rFonts w:ascii="Cambria Math" w:hAnsi="Cambria Math" w:cs="Arial"/>
             <w:sz w:val="24"/>
           </w:rPr>
-          <m:t xml:space="preserve">, </m:t>
-        </m:r>
-        <m:r>
-          <m:rPr>
-            <m:sty m:val="p"/>
-          </m:rPr>
-          <w:rPr>
-            <w:rFonts w:ascii="Cambria Math" w:hAnsi="Cambria Math" w:cs="Arial"/>
-            <w:sz w:val="24"/>
-          </w:rPr>
-          <m:t>∀</m:t>
-        </m:r>
-        <m:r>
-          <m:rPr>
-            <m:sty m:val="p"/>
-          </m:rPr>
-          <w:rPr>
-            <w:rFonts w:ascii="Cambria Math" w:hAnsi="Cambria Math" w:cs="Arial"/>
-            <w:sz w:val="24"/>
-          </w:rPr>
-          <m:t xml:space="preserve"> k</m:t>
-        </m:r>
-        <m:r>
-          <m:rPr>
-            <m:sty m:val="p"/>
-          </m:rPr>
-          <w:rPr>
-            <w:rFonts w:ascii="Cambria Math" w:hAnsi="Cambria Math" w:cs="Arial"/>
-            <w:sz w:val="24"/>
-          </w:rPr>
-          <m:t>∈</m:t>
+          <m:t>, ∀ k∈</m:t>
         </m:r>
         <m:d>
           <m:dPr>
@@ -4762,17 +6730,7 @@
                 <w:rFonts w:ascii="Cambria Math" w:eastAsiaTheme="minorEastAsia" w:hAnsi="Cambria Math" w:cs="Arial"/>
                 <w:sz w:val="24"/>
               </w:rPr>
-              <m:t>i</m:t>
-            </m:r>
-            <m:r>
-              <m:rPr>
-                <m:sty m:val="p"/>
-              </m:rPr>
-              <w:rPr>
-                <w:rFonts w:ascii="Cambria Math" w:eastAsiaTheme="minorEastAsia" w:hAnsi="Cambria Math" w:cs="Arial"/>
-                <w:sz w:val="24"/>
-              </w:rPr>
-              <m:t>j</m:t>
+              <m:t>ij</m:t>
             </m:r>
           </m:sub>
         </m:sSub>
@@ -4828,47 +6786,7 @@
             <w:rFonts w:ascii="Cambria Math" w:hAnsi="Cambria Math" w:cs="Arial"/>
             <w:sz w:val="24"/>
           </w:rPr>
-          <m:t xml:space="preserve">, </m:t>
-        </m:r>
-        <m:r>
-          <m:rPr>
-            <m:sty m:val="p"/>
-          </m:rPr>
-          <w:rPr>
-            <w:rFonts w:ascii="Cambria Math" w:hAnsi="Cambria Math" w:cs="Arial"/>
-            <w:sz w:val="24"/>
-          </w:rPr>
-          <m:t xml:space="preserve">∀ </m:t>
-        </m:r>
-        <m:r>
-          <m:rPr>
-            <m:sty m:val="p"/>
-          </m:rPr>
-          <w:rPr>
-            <w:rFonts w:ascii="Cambria Math" w:hAnsi="Cambria Math" w:cs="Arial"/>
-            <w:sz w:val="24"/>
-          </w:rPr>
-          <m:t>j</m:t>
-        </m:r>
-        <m:r>
-          <m:rPr>
-            <m:sty m:val="p"/>
-          </m:rPr>
-          <w:rPr>
-            <w:rFonts w:ascii="Cambria Math" w:hAnsi="Cambria Math" w:cs="Arial"/>
-            <w:sz w:val="24"/>
-          </w:rPr>
-          <m:t>∈[1,..,n]</m:t>
-        </m:r>
-        <m:r>
-          <m:rPr>
-            <m:sty m:val="p"/>
-          </m:rPr>
-          <w:rPr>
-            <w:rFonts w:ascii="Cambria Math" w:hAnsi="Cambria Math" w:cs="Arial"/>
-            <w:sz w:val="24"/>
-          </w:rPr>
-          <m:t xml:space="preserve">; </m:t>
+          <m:t xml:space="preserve">, ∀ j∈[1,..,n]; </m:t>
         </m:r>
       </m:oMath>
       <w:r>
@@ -4923,17 +6841,7 @@
                 <w:rFonts w:ascii="Cambria Math" w:eastAsiaTheme="minorEastAsia" w:hAnsi="Cambria Math" w:cs="Arial"/>
                 <w:sz w:val="24"/>
               </w:rPr>
-              <m:t>i</m:t>
-            </m:r>
-            <m:r>
-              <m:rPr>
-                <m:sty m:val="p"/>
-              </m:rPr>
-              <w:rPr>
-                <w:rFonts w:ascii="Cambria Math" w:eastAsiaTheme="minorEastAsia" w:hAnsi="Cambria Math" w:cs="Arial"/>
-                <w:sz w:val="24"/>
-              </w:rPr>
-              <m:t>j</m:t>
+              <m:t>ij</m:t>
             </m:r>
           </m:sub>
         </m:sSub>
@@ -4945,17 +6853,7 @@
             <w:rFonts w:ascii="Cambria Math" w:eastAsiaTheme="minorEastAsia" w:hAnsi="Cambria Math" w:cs="Arial"/>
             <w:sz w:val="24"/>
           </w:rPr>
-          <m:t>≥</m:t>
-        </m:r>
-        <m:r>
-          <m:rPr>
-            <m:sty m:val="p"/>
-          </m:rPr>
-          <w:rPr>
-            <w:rFonts w:ascii="Cambria Math" w:eastAsiaTheme="minorEastAsia" w:hAnsi="Cambria Math" w:cs="Arial"/>
-            <w:sz w:val="24"/>
-          </w:rPr>
-          <m:t>d</m:t>
+          <m:t>≥d</m:t>
         </m:r>
         <m:d>
           <m:dPr>
@@ -5007,17 +6905,7 @@
                     <w:rFonts w:ascii="Cambria Math" w:eastAsiaTheme="minorEastAsia" w:hAnsi="Cambria Math" w:cs="Arial"/>
                     <w:sz w:val="24"/>
                   </w:rPr>
-                  <m:t>i</m:t>
-                </m:r>
-                <m:r>
-                  <m:rPr>
-                    <m:sty m:val="p"/>
-                  </m:rPr>
-                  <w:rPr>
-                    <w:rFonts w:ascii="Cambria Math" w:eastAsiaTheme="minorEastAsia" w:hAnsi="Cambria Math" w:cs="Arial"/>
-                    <w:sz w:val="24"/>
-                  </w:rPr>
-                  <m:t>j</m:t>
+                  <m:t>ij</m:t>
                 </m:r>
               </m:sub>
             </m:sSub>
@@ -5075,37 +6963,7 @@
             <w:rFonts w:ascii="Cambria Math" w:hAnsi="Cambria Math" w:cs="Arial"/>
             <w:sz w:val="24"/>
           </w:rPr>
-          <m:t xml:space="preserve">, </m:t>
-        </m:r>
-        <m:r>
-          <m:rPr>
-            <m:sty m:val="p"/>
-          </m:rPr>
-          <w:rPr>
-            <w:rFonts w:ascii="Cambria Math" w:hAnsi="Cambria Math" w:cs="Arial"/>
-            <w:sz w:val="24"/>
-          </w:rPr>
-          <m:t xml:space="preserve">∀ </m:t>
-        </m:r>
-        <m:r>
-          <m:rPr>
-            <m:sty m:val="p"/>
-          </m:rPr>
-          <w:rPr>
-            <w:rFonts w:ascii="Cambria Math" w:hAnsi="Cambria Math" w:cs="Arial"/>
-            <w:sz w:val="24"/>
-          </w:rPr>
-          <m:t>j</m:t>
-        </m:r>
-        <m:r>
-          <m:rPr>
-            <m:sty m:val="p"/>
-          </m:rPr>
-          <w:rPr>
-            <w:rFonts w:ascii="Cambria Math" w:hAnsi="Cambria Math" w:cs="Arial"/>
-            <w:sz w:val="24"/>
-          </w:rPr>
-          <m:t xml:space="preserve">∈[1,..,n]; </m:t>
+          <m:t xml:space="preserve">, ∀ j∈[1,..,n]; </m:t>
         </m:r>
       </m:oMath>
       <w:r>
@@ -5160,17 +7018,7 @@
                 <w:rFonts w:ascii="Cambria Math" w:eastAsiaTheme="minorEastAsia" w:hAnsi="Cambria Math" w:cs="Arial"/>
                 <w:sz w:val="24"/>
               </w:rPr>
-              <m:t>i</m:t>
-            </m:r>
-            <m:r>
-              <m:rPr>
-                <m:sty m:val="p"/>
-              </m:rPr>
-              <w:rPr>
-                <w:rFonts w:ascii="Cambria Math" w:eastAsiaTheme="minorEastAsia" w:hAnsi="Cambria Math" w:cs="Arial"/>
-                <w:sz w:val="24"/>
-              </w:rPr>
-              <m:t>j</m:t>
+              <m:t>ij</m:t>
             </m:r>
           </m:sub>
         </m:sSub>
@@ -5226,17 +7074,7 @@
             <w:rFonts w:ascii="Cambria Math" w:hAnsi="Cambria Math" w:cs="Arial"/>
             <w:sz w:val="24"/>
           </w:rPr>
-          <m:t xml:space="preserve">; </m:t>
-        </m:r>
-        <m:r>
-          <m:rPr>
-            <m:sty m:val="p"/>
-          </m:rPr>
-          <w:rPr>
-            <w:rFonts w:ascii="Cambria Math" w:hAnsi="Cambria Math" w:cs="Arial"/>
-            <w:sz w:val="24"/>
-          </w:rPr>
-          <m:t>∀ i∈</m:t>
+          <m:t>; ∀ i∈</m:t>
         </m:r>
         <m:d>
           <m:dPr>
@@ -5270,37 +7108,7 @@
             <w:rFonts w:ascii="Cambria Math" w:hAnsi="Cambria Math" w:cs="Arial"/>
             <w:sz w:val="24"/>
           </w:rPr>
-          <m:t xml:space="preserve">, </m:t>
-        </m:r>
-        <m:r>
-          <m:rPr>
-            <m:sty m:val="p"/>
-          </m:rPr>
-          <w:rPr>
-            <w:rFonts w:ascii="Cambria Math" w:hAnsi="Cambria Math" w:cs="Arial"/>
-            <w:sz w:val="24"/>
-          </w:rPr>
-          <m:t xml:space="preserve">∀ </m:t>
-        </m:r>
-        <m:r>
-          <m:rPr>
-            <m:sty m:val="p"/>
-          </m:rPr>
-          <w:rPr>
-            <w:rFonts w:ascii="Cambria Math" w:hAnsi="Cambria Math" w:cs="Arial"/>
-            <w:sz w:val="24"/>
-          </w:rPr>
-          <m:t>j</m:t>
-        </m:r>
-        <m:r>
-          <m:rPr>
-            <m:sty m:val="p"/>
-          </m:rPr>
-          <w:rPr>
-            <w:rFonts w:ascii="Cambria Math" w:hAnsi="Cambria Math" w:cs="Arial"/>
-            <w:sz w:val="24"/>
-          </w:rPr>
-          <m:t xml:space="preserve">∈[1,..,n]; </m:t>
+          <m:t xml:space="preserve">, ∀ j∈[1,..,n]; </m:t>
         </m:r>
       </m:oMath>
     </w:p>
@@ -5423,37 +7231,7 @@
             <w:rFonts w:ascii="Cambria Math" w:hAnsi="Cambria Math" w:cs="Arial"/>
             <w:sz w:val="24"/>
           </w:rPr>
-          <m:t xml:space="preserve">, </m:t>
-        </m:r>
-        <m:r>
-          <m:rPr>
-            <m:sty m:val="p"/>
-          </m:rPr>
-          <w:rPr>
-            <w:rFonts w:ascii="Cambria Math" w:hAnsi="Cambria Math" w:cs="Arial"/>
-            <w:sz w:val="24"/>
-          </w:rPr>
-          <m:t xml:space="preserve">∀ </m:t>
-        </m:r>
-        <m:r>
-          <m:rPr>
-            <m:sty m:val="p"/>
-          </m:rPr>
-          <w:rPr>
-            <w:rFonts w:ascii="Cambria Math" w:hAnsi="Cambria Math" w:cs="Arial"/>
-            <w:sz w:val="24"/>
-          </w:rPr>
-          <m:t>j</m:t>
-        </m:r>
-        <m:r>
-          <m:rPr>
-            <m:sty m:val="p"/>
-          </m:rPr>
-          <w:rPr>
-            <w:rFonts w:ascii="Cambria Math" w:hAnsi="Cambria Math" w:cs="Arial"/>
-            <w:sz w:val="24"/>
-          </w:rPr>
-          <m:t>∈[1,..,n];</m:t>
+          <m:t>, ∀ j∈[1,..,n];</m:t>
         </m:r>
       </m:oMath>
     </w:p>
@@ -5986,8 +7764,6 @@
         <w:lastRenderedPageBreak/>
         <w:t>durações superiores a 30, o software demorava mais de 1 minuto a resolver, pelo que se considerou dispensável a inserção de mais valores para efeitos de análise.</w:t>
       </w:r>
-      <w:bookmarkStart w:id="0" w:name="_GoBack"/>
-      <w:bookmarkEnd w:id="0"/>
     </w:p>
     <w:sectPr>
       <w:footerReference w:type="even" r:id="rId13"/>
@@ -6796,6 +8572,92 @@
       </w:pPr>
     </w:lvl>
   </w:abstractNum>
+  <w:abstractNum w:abstractNumId="7" w15:restartNumberingAfterBreak="0">
+    <w:nsid w:val="7A446316"/>
+    <w:multiLevelType w:val="hybridMultilevel"/>
+    <w:tmpl w:val="AFFAB548"/>
+    <w:lvl w:ilvl="0" w:tplc="08160017">
+      <w:start w:val="1"/>
+      <w:numFmt w:val="lowerLetter"/>
+      <w:lvlText w:val="%1)"/>
+      <w:lvlJc w:val="left"/>
+      <w:pPr>
+        <w:ind w:left="720" w:hanging="360"/>
+      </w:pPr>
+    </w:lvl>
+    <w:lvl w:ilvl="1" w:tplc="08160019" w:tentative="1">
+      <w:start w:val="1"/>
+      <w:numFmt w:val="lowerLetter"/>
+      <w:lvlText w:val="%2."/>
+      <w:lvlJc w:val="left"/>
+      <w:pPr>
+        <w:ind w:left="1440" w:hanging="360"/>
+      </w:pPr>
+    </w:lvl>
+    <w:lvl w:ilvl="2" w:tplc="0816001B" w:tentative="1">
+      <w:start w:val="1"/>
+      <w:numFmt w:val="lowerRoman"/>
+      <w:lvlText w:val="%3."/>
+      <w:lvlJc w:val="right"/>
+      <w:pPr>
+        <w:ind w:left="2160" w:hanging="180"/>
+      </w:pPr>
+    </w:lvl>
+    <w:lvl w:ilvl="3" w:tplc="0816000F" w:tentative="1">
+      <w:start w:val="1"/>
+      <w:numFmt w:val="decimal"/>
+      <w:lvlText w:val="%4."/>
+      <w:lvlJc w:val="left"/>
+      <w:pPr>
+        <w:ind w:left="2880" w:hanging="360"/>
+      </w:pPr>
+    </w:lvl>
+    <w:lvl w:ilvl="4" w:tplc="08160019" w:tentative="1">
+      <w:start w:val="1"/>
+      <w:numFmt w:val="lowerLetter"/>
+      <w:lvlText w:val="%5."/>
+      <w:lvlJc w:val="left"/>
+      <w:pPr>
+        <w:ind w:left="3600" w:hanging="360"/>
+      </w:pPr>
+    </w:lvl>
+    <w:lvl w:ilvl="5" w:tplc="0816001B" w:tentative="1">
+      <w:start w:val="1"/>
+      <w:numFmt w:val="lowerRoman"/>
+      <w:lvlText w:val="%6."/>
+      <w:lvlJc w:val="right"/>
+      <w:pPr>
+        <w:ind w:left="4320" w:hanging="180"/>
+      </w:pPr>
+    </w:lvl>
+    <w:lvl w:ilvl="6" w:tplc="0816000F" w:tentative="1">
+      <w:start w:val="1"/>
+      <w:numFmt w:val="decimal"/>
+      <w:lvlText w:val="%7."/>
+      <w:lvlJc w:val="left"/>
+      <w:pPr>
+        <w:ind w:left="5040" w:hanging="360"/>
+      </w:pPr>
+    </w:lvl>
+    <w:lvl w:ilvl="7" w:tplc="08160019" w:tentative="1">
+      <w:start w:val="1"/>
+      <w:numFmt w:val="lowerLetter"/>
+      <w:lvlText w:val="%8."/>
+      <w:lvlJc w:val="left"/>
+      <w:pPr>
+        <w:ind w:left="5760" w:hanging="360"/>
+      </w:pPr>
+    </w:lvl>
+    <w:lvl w:ilvl="8" w:tplc="0816001B" w:tentative="1">
+      <w:start w:val="1"/>
+      <w:numFmt w:val="lowerRoman"/>
+      <w:lvlText w:val="%9."/>
+      <w:lvlJc w:val="right"/>
+      <w:pPr>
+        <w:ind w:left="6480" w:hanging="180"/>
+      </w:pPr>
+    </w:lvl>
+  </w:abstractNum>
   <w:num w:numId="1">
     <w:abstractNumId w:val="6"/>
   </w:num>
@@ -6816,6 +8678,9 @@
   </w:num>
   <w:num w:numId="7">
     <w:abstractNumId w:val="4"/>
+  </w:num>
+  <w:num w:numId="8">
+    <w:abstractNumId w:val="7"/>
   </w:num>
 </w:numbering>
 </file>
@@ -7412,7 +9277,7 @@
               <a:cs typeface="+mn-cs"/>
             </a:defRPr>
           </a:pPr>
-          <a:endParaRPr lang="pt-PT"/>
+          <a:endParaRPr lang="en-US"/>
         </a:p>
       </c:txPr>
     </c:title>
@@ -7820,7 +9685,7 @@
                 <a:cs typeface="+mn-cs"/>
               </a:defRPr>
             </a:pPr>
-            <a:endParaRPr lang="pt-PT"/>
+            <a:endParaRPr lang="en-US"/>
           </a:p>
         </c:txPr>
         <c:crossAx val="286137567"/>
@@ -7897,7 +9762,7 @@
                 <a:cs typeface="+mn-cs"/>
               </a:defRPr>
             </a:pPr>
-            <a:endParaRPr lang="pt-PT"/>
+            <a:endParaRPr lang="en-US"/>
           </a:p>
         </c:txPr>
         <c:crossAx val="334115311"/>
@@ -7940,7 +9805,7 @@
       <a:pPr>
         <a:defRPr/>
       </a:pPr>
-      <a:endParaRPr lang="pt-PT"/>
+      <a:endParaRPr lang="en-US"/>
     </a:p>
   </c:txPr>
   <c:externalData r:id="rId3">
@@ -8014,7 +9879,7 @@
               <a:cs typeface="+mn-cs"/>
             </a:defRPr>
           </a:pPr>
-          <a:endParaRPr lang="pt-PT"/>
+          <a:endParaRPr lang="en-US"/>
         </a:p>
       </c:txPr>
     </c:title>
@@ -8764,7 +10629,7 @@
                 <a:cs typeface="+mn-cs"/>
               </a:defRPr>
             </a:pPr>
-            <a:endParaRPr lang="pt-PT"/>
+            <a:endParaRPr lang="en-US"/>
           </a:p>
         </c:txPr>
         <c:crossAx val="1016936543"/>
@@ -8825,7 +10690,7 @@
                 <a:cs typeface="+mn-cs"/>
               </a:defRPr>
             </a:pPr>
-            <a:endParaRPr lang="pt-PT"/>
+            <a:endParaRPr lang="en-US"/>
           </a:p>
         </c:txPr>
         <c:crossAx val="1020238367"/>
@@ -8872,7 +10737,7 @@
               <a:cs typeface="+mn-cs"/>
             </a:defRPr>
           </a:pPr>
-          <a:endParaRPr lang="pt-PT"/>
+          <a:endParaRPr lang="en-US"/>
         </a:p>
       </c:txPr>
     </c:legend>
@@ -8902,7 +10767,7 @@
       <a:pPr>
         <a:defRPr/>
       </a:pPr>
-      <a:endParaRPr lang="pt-PT"/>
+      <a:endParaRPr lang="en-US"/>
     </a:p>
   </c:txPr>
   <c:externalData r:id="rId3">
@@ -8976,7 +10841,7 @@
               <a:cs typeface="+mn-cs"/>
             </a:defRPr>
           </a:pPr>
-          <a:endParaRPr lang="pt-PT"/>
+          <a:endParaRPr lang="en-US"/>
         </a:p>
       </c:txPr>
     </c:title>
@@ -9270,7 +11135,7 @@
                 <a:cs typeface="+mn-cs"/>
               </a:defRPr>
             </a:pPr>
-            <a:endParaRPr lang="pt-PT"/>
+            <a:endParaRPr lang="en-US"/>
           </a:p>
         </c:txPr>
         <c:crossAx val="2082533504"/>
@@ -9329,7 +11194,7 @@
                 <a:cs typeface="+mn-cs"/>
               </a:defRPr>
             </a:pPr>
-            <a:endParaRPr lang="pt-PT"/>
+            <a:endParaRPr lang="en-US"/>
           </a:p>
         </c:txPr>
         <c:crossAx val="44186736"/>
@@ -9370,7 +11235,7 @@
       <a:pPr>
         <a:defRPr/>
       </a:pPr>
-      <a:endParaRPr lang="pt-PT"/>
+      <a:endParaRPr lang="en-US"/>
     </a:p>
   </c:txPr>
   <c:externalData r:id="rId3">
@@ -11347,7 +13212,7 @@
 </file>
 
 <file path=customXml/itemProps1.xml><?xml version="1.0" encoding="utf-8"?>
-<ds:datastoreItem xmlns:ds="http://schemas.openxmlformats.org/officeDocument/2006/customXml" ds:itemID="{CA33E9D3-912F-4C0D-8927-C7206E006F73}">
+<ds:datastoreItem xmlns:ds="http://schemas.openxmlformats.org/officeDocument/2006/customXml" ds:itemID="{D9AEC9AE-BA32-9E42-B719-C3CE2EA43A63}">
   <ds:schemaRefs>
     <ds:schemaRef ds:uri="http://schemas.openxmlformats.org/officeDocument/2006/bibliography"/>
   </ds:schemaRefs>

</xml_diff>